<commit_message>
dernier commentaire, fix des bugs et ajout pdf
</commit_message>
<xml_diff>
--- a/C_SPF.docx
+++ b/C_SPF.docx
@@ -7,11 +7,10 @@
         <w:rPr>
           <w:rFonts w:asciiTheme="minorHAnsi" w:eastAsiaTheme="minorHAnsi" w:hAnsiTheme="minorHAnsi" w:cstheme="minorBidi"/>
           <w:spacing w:val="0"/>
-          <w:kern w:val="0"/>
           <w:sz w:val="22"/>
           <w:szCs w:val="22"/>
         </w:rPr>
-        <w:id w:val="21832144"/>
+        <w:id w:val="1391961394"/>
         <w:docPartObj>
           <w:docPartGallery w:val="Cover Pages"/>
           <w:docPartUnique/>
@@ -24,12 +23,12 @@
             <w:pStyle w:val="Titre"/>
           </w:pPr>
           <w:r>
-            <w:t>DEVELOPPEMENT SPF</w:t>
+            <w:t>DÉVELOPPEMENT SPF</w:t>
           </w:r>
         </w:p>
         <w:p>
           <w:pPr>
-            <w:jc w:val="center"/>
+            <w:jc w:val="both"/>
             <w:rPr>
               <w:rFonts w:asciiTheme="majorHAnsi" w:hAnsiTheme="majorHAnsi" w:cstheme="majorHAnsi"/>
               <w:sz w:val="32"/>
@@ -41,40 +40,24 @@
             <w:jc w:val="center"/>
             <w:rPr>
               <w:rFonts w:asciiTheme="majorHAnsi" w:hAnsiTheme="majorHAnsi" w:cstheme="majorHAnsi"/>
+              <w:i/>
               <w:sz w:val="32"/>
+              <w:szCs w:val="32"/>
             </w:rPr>
           </w:pPr>
           <w:r>
             <w:rPr>
               <w:rFonts w:asciiTheme="majorHAnsi" w:hAnsiTheme="majorHAnsi" w:cstheme="majorHAnsi"/>
+              <w:i/>
               <w:sz w:val="32"/>
+              <w:szCs w:val="32"/>
             </w:rPr>
             <w:t>Explication de l’organisation du travail</w:t>
           </w:r>
-          <w:bookmarkStart w:id="0" w:name="_GoBack"/>
-          <w:bookmarkEnd w:id="0"/>
         </w:p>
         <w:p>
           <w:pPr>
-            <w:jc w:val="center"/>
-            <w:rPr>
-              <w:rFonts w:asciiTheme="majorHAnsi" w:hAnsiTheme="majorHAnsi" w:cstheme="majorHAnsi"/>
-              <w:sz w:val="56"/>
-            </w:rPr>
-          </w:pPr>
-        </w:p>
-        <w:p>
-          <w:pPr>
-            <w:jc w:val="center"/>
-            <w:rPr>
-              <w:rFonts w:asciiTheme="majorHAnsi" w:hAnsiTheme="majorHAnsi" w:cstheme="majorHAnsi"/>
-              <w:sz w:val="56"/>
-            </w:rPr>
-          </w:pPr>
-        </w:p>
-        <w:p>
-          <w:pPr>
-            <w:jc w:val="center"/>
+            <w:jc w:val="both"/>
             <w:rPr>
               <w:rFonts w:asciiTheme="majorHAnsi" w:hAnsiTheme="majorHAnsi" w:cstheme="majorHAnsi"/>
               <w:sz w:val="56"/>
@@ -85,10 +68,18 @@
               <w:noProof/>
             </w:rPr>
             <w:drawing>
-              <wp:inline distT="0" distB="0" distL="0" distR="0" wp14:anchorId="6192F753" wp14:editId="56BB6AEB">
-                <wp:extent cx="5086350" cy="5410200"/>
-                <wp:effectExtent l="0" t="0" r="0" b="0"/>
-                <wp:docPr id="4" name="Image 4" descr="Text in light blue serif capital letters on white background and very large light blue sans-serif letter C."/>
+              <wp:anchor distT="0" distB="0" distL="114300" distR="114300" simplePos="0" relativeHeight="251658240" behindDoc="0" locked="0" layoutInCell="1" allowOverlap="1" wp14:anchorId="0FE29908" wp14:editId="03158846">
+                <wp:simplePos x="0" y="0"/>
+                <wp:positionH relativeFrom="margin">
+                  <wp:align>center</wp:align>
+                </wp:positionH>
+                <wp:positionV relativeFrom="paragraph">
+                  <wp:posOffset>516255</wp:posOffset>
+                </wp:positionV>
+                <wp:extent cx="4925163" cy="5238750"/>
+                <wp:effectExtent l="57150" t="0" r="237490" b="0"/>
+                <wp:wrapNone/>
+                <wp:docPr id="1" name="Image 4" descr="Text in light blue serif capital letters on white background and very large light blue sans-serif letter C."/>
                 <wp:cNvGraphicFramePr>
                   <a:graphicFrameLocks xmlns:a="http://schemas.openxmlformats.org/drawingml/2006/main" noChangeAspect="1"/>
                 </wp:cNvGraphicFramePr>
@@ -96,7 +87,7 @@
                   <a:graphicData uri="http://schemas.openxmlformats.org/drawingml/2006/picture">
                     <pic:pic xmlns:pic="http://schemas.openxmlformats.org/drawingml/2006/picture">
                       <pic:nvPicPr>
-                        <pic:cNvPr id="0" name="Picture 1" descr="Text in light blue serif capital letters on white background and very large light blue sans-serif letter C."/>
+                        <pic:cNvPr id="1" name="Image 4" descr="Text in light blue serif capital letters on white background and very large light blue sans-serif letter C."/>
                         <pic:cNvPicPr>
                           <a:picLocks noChangeAspect="1" noChangeArrowheads="1"/>
                         </pic:cNvPicPr>
@@ -109,7 +100,6 @@
                             </a:ext>
                           </a:extLst>
                         </a:blip>
-                        <a:srcRect/>
                         <a:stretch>
                           <a:fillRect/>
                         </a:stretch>
@@ -117,24 +107,52 @@
                       <pic:spPr bwMode="auto">
                         <a:xfrm>
                           <a:off x="0" y="0"/>
-                          <a:ext cx="5086350" cy="5410200"/>
+                          <a:ext cx="4925163" cy="5238750"/>
                         </a:xfrm>
                         <a:prstGeom prst="rect">
                           <a:avLst/>
                         </a:prstGeom>
-                        <a:noFill/>
                         <a:ln>
                           <a:noFill/>
                         </a:ln>
+                        <a:effectLst>
+                          <a:outerShdw blurRad="292100" dist="139700" dir="2700000" algn="tl" rotWithShape="0">
+                            <a:srgbClr val="333333">
+                              <a:alpha val="65000"/>
+                            </a:srgbClr>
+                          </a:outerShdw>
+                        </a:effectLst>
                       </pic:spPr>
                     </pic:pic>
                   </a:graphicData>
                 </a:graphic>
-              </wp:inline>
+              </wp:anchor>
             </w:drawing>
           </w:r>
         </w:p>
         <w:p>
+          <w:pPr>
+            <w:jc w:val="both"/>
+            <w:rPr>
+              <w:rFonts w:asciiTheme="majorHAnsi" w:hAnsiTheme="majorHAnsi" w:cstheme="majorHAnsi"/>
+              <w:sz w:val="56"/>
+            </w:rPr>
+          </w:pPr>
+        </w:p>
+        <w:p>
+          <w:pPr>
+            <w:jc w:val="both"/>
+            <w:rPr>
+              <w:rFonts w:asciiTheme="majorHAnsi" w:hAnsiTheme="majorHAnsi" w:cstheme="majorHAnsi"/>
+              <w:sz w:val="56"/>
+            </w:rPr>
+          </w:pPr>
+        </w:p>
+        <w:p>
+          <w:pPr>
+            <w:jc w:val="both"/>
+          </w:pPr>
+          <w:bookmarkStart w:id="0" w:name="_GoBack"/>
           <w:r>
             <w:rPr>
               <w:noProof/>
@@ -142,36 +160,35 @@
             <mc:AlternateContent>
               <mc:Choice Requires="wps">
                 <w:drawing>
-                  <wp:anchor distT="0" distB="0" distL="114300" distR="114300" simplePos="0" relativeHeight="251659264" behindDoc="0" locked="0" layoutInCell="1" allowOverlap="1" wp14:anchorId="51C68F46" wp14:editId="7F29F0CF">
+                  <wp:anchor distT="0" distB="0" distL="114300" distR="114300" simplePos="0" relativeHeight="2" behindDoc="0" locked="0" layoutInCell="1" allowOverlap="1" wp14:anchorId="6C199A07" wp14:editId="2D36EC04">
                     <wp:simplePos x="0" y="0"/>
                     <wp:positionH relativeFrom="page">
-                      <wp:posOffset>800442</wp:posOffset>
+                      <wp:posOffset>800100</wp:posOffset>
                     </wp:positionH>
                     <wp:positionV relativeFrom="margin">
-                      <wp:posOffset>8521505</wp:posOffset>
+                      <wp:posOffset>8202930</wp:posOffset>
                     </wp:positionV>
-                    <wp:extent cx="5943600" cy="374904"/>
+                    <wp:extent cx="5955665" cy="694055"/>
                     <wp:effectExtent l="0" t="0" r="0" b="2540"/>
                     <wp:wrapNone/>
-                    <wp:docPr id="69" name="Zone de texte 69"/>
+                    <wp:docPr id="2" name="Zone de texte 69"/>
                     <wp:cNvGraphicFramePr/>
                     <a:graphic xmlns:a="http://schemas.openxmlformats.org/drawingml/2006/main">
                       <a:graphicData uri="http://schemas.microsoft.com/office/word/2010/wordprocessingShape">
                         <wps:wsp>
-                          <wps:cNvSpPr txBox="1"/>
+                          <wps:cNvSpPr/>
                           <wps:spPr>
                             <a:xfrm>
                               <a:off x="0" y="0"/>
-                              <a:ext cx="5943600" cy="374904"/>
+                              <a:ext cx="5955120" cy="693360"/>
                             </a:xfrm>
                             <a:prstGeom prst="rect">
                               <a:avLst/>
                             </a:prstGeom>
                             <a:noFill/>
-                            <a:ln w="6350">
+                            <a:ln w="6480">
                               <a:noFill/>
                             </a:ln>
-                            <a:effectLst/>
                           </wps:spPr>
                           <wps:style>
                             <a:lnRef idx="0">
@@ -183,9 +200,7 @@
                             <a:effectRef idx="0">
                               <a:schemeClr val="accent1"/>
                             </a:effectRef>
-                            <a:fontRef idx="minor">
-                              <a:schemeClr val="dk1"/>
-                            </a:fontRef>
+                            <a:fontRef idx="minor"/>
                           </wps:style>
                           <wps:txbx>
                             <w:txbxContent>
@@ -205,25 +220,7 @@
                                     <w:sz w:val="36"/>
                                     <w:szCs w:val="36"/>
                                   </w:rPr>
-                                  <w:t xml:space="preserve">Poussard Sébastien &amp; </w:t>
-                                </w:r>
-                                <w:proofErr w:type="spellStart"/>
-                                <w:r>
-                                  <w:rPr>
-                                    <w:color w:val="000000" w:themeColor="text1"/>
-                                    <w:sz w:val="36"/>
-                                    <w:szCs w:val="36"/>
-                                  </w:rPr>
-                                  <w:t>Bredariol</w:t>
-                                </w:r>
-                                <w:proofErr w:type="spellEnd"/>
-                                <w:r>
-                                  <w:rPr>
-                                    <w:color w:val="000000" w:themeColor="text1"/>
-                                    <w:sz w:val="36"/>
-                                    <w:szCs w:val="36"/>
-                                  </w:rPr>
-                                  <w:t xml:space="preserve"> Romain</w:t>
+                                  <w:t>POUSSARD Sébastien &amp; BREDARIOL Romain</w:t>
                                 </w:r>
                               </w:p>
                               <w:p>
@@ -249,16 +246,11 @@
                                 <w:pPr>
                                   <w:pStyle w:val="Sansinterligne"/>
                                   <w:jc w:val="center"/>
-                                  <w:rPr>
-                                    <w:color w:val="000000" w:themeColor="text1"/>
-                                    <w:sz w:val="36"/>
-                                    <w:szCs w:val="36"/>
-                                  </w:rPr>
                                 </w:pPr>
                               </w:p>
                             </w:txbxContent>
                           </wps:txbx>
-                          <wps:bodyPr rot="0" spcFirstLastPara="0" vertOverflow="overflow" horzOverflow="overflow" vert="horz" wrap="square" lIns="0" tIns="0" rIns="0" bIns="0" numCol="1" spcCol="0" rtlCol="0" fromWordArt="0" anchor="b" anchorCtr="0" forceAA="0" compatLnSpc="1">
+                          <wps:bodyPr lIns="0" tIns="0" rIns="0" bIns="0" anchor="b">
                             <a:prstTxWarp prst="textNoShape">
                               <a:avLst/>
                             </a:prstTxWarp>
@@ -268,21 +260,14 @@
                       </a:graphicData>
                     </a:graphic>
                     <wp14:sizeRelH relativeFrom="page">
-                      <wp14:pctWidth>76500</wp14:pctWidth>
+                      <wp14:pctWidth>77000</wp14:pctWidth>
                     </wp14:sizeRelH>
-                    <wp14:sizeRelV relativeFrom="margin">
-                      <wp14:pctHeight>0</wp14:pctHeight>
-                    </wp14:sizeRelV>
                   </wp:anchor>
                 </w:drawing>
               </mc:Choice>
               <mc:Fallback>
                 <w:pict>
-                  <v:shapetype w14:anchorId="51C68F46" id="_x0000_t202" coordsize="21600,21600" o:spt="202" path="m,l,21600r21600,l21600,xe">
-                    <v:stroke joinstyle="miter"/>
-                    <v:path gradientshapeok="t" o:connecttype="rect"/>
-                  </v:shapetype>
-                  <v:shape id="Zone de texte 69" o:spid="_x0000_s1026" type="#_x0000_t202" style="position:absolute;margin-left:63.05pt;margin-top:671pt;width:468pt;height:29.5pt;z-index:251659264;visibility:visible;mso-wrap-style:square;mso-width-percent:765;mso-height-percent:0;mso-wrap-distance-left:9pt;mso-wrap-distance-top:0;mso-wrap-distance-right:9pt;mso-wrap-distance-bottom:0;mso-position-horizontal:absolute;mso-position-horizontal-relative:page;mso-position-vertical:absolute;mso-position-vertical-relative:margin;mso-width-percent:765;mso-height-percent:0;mso-width-relative:page;mso-height-relative:margin;v-text-anchor:bottom" o:gfxdata="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" filled="f" stroked="f" strokeweight=".5pt">
+                  <v:rect w14:anchorId="6C199A07" id="Zone de texte 69" o:spid="_x0000_s1026" style="position:absolute;left:0;text-align:left;margin-left:63pt;margin-top:645.9pt;width:468.95pt;height:54.65pt;z-index:2;visibility:visible;mso-wrap-style:square;mso-width-percent:770;mso-wrap-distance-left:9pt;mso-wrap-distance-top:0;mso-wrap-distance-right:9pt;mso-wrap-distance-bottom:0;mso-position-horizontal:absolute;mso-position-horizontal-relative:page;mso-position-vertical:absolute;mso-position-vertical-relative:margin;mso-width-percent:770;mso-width-relative:page;v-text-anchor:bottom" o:gfxdata="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" filled="f" stroked="f" strokeweight=".18mm">
                     <v:textbox style="mso-fit-shape-to-text:t" inset="0,0,0,0">
                       <w:txbxContent>
                         <w:p>
@@ -301,25 +286,7 @@
                               <w:sz w:val="36"/>
                               <w:szCs w:val="36"/>
                             </w:rPr>
-                            <w:t xml:space="preserve">Poussard Sébastien &amp; </w:t>
-                          </w:r>
-                          <w:proofErr w:type="spellStart"/>
-                          <w:r>
-                            <w:rPr>
-                              <w:color w:val="000000" w:themeColor="text1"/>
-                              <w:sz w:val="36"/>
-                              <w:szCs w:val="36"/>
-                            </w:rPr>
-                            <w:t>Bredariol</w:t>
-                          </w:r>
-                          <w:proofErr w:type="spellEnd"/>
-                          <w:r>
-                            <w:rPr>
-                              <w:color w:val="000000" w:themeColor="text1"/>
-                              <w:sz w:val="36"/>
-                              <w:szCs w:val="36"/>
-                            </w:rPr>
-                            <w:t xml:space="preserve"> Romain</w:t>
+                            <w:t>POUSSARD Sébastien &amp; BREDARIOL Romain</w:t>
                           </w:r>
                         </w:p>
                         <w:p>
@@ -345,17 +312,12 @@
                           <w:pPr>
                             <w:pStyle w:val="Sansinterligne"/>
                             <w:jc w:val="center"/>
-                            <w:rPr>
-                              <w:color w:val="000000" w:themeColor="text1"/>
-                              <w:sz w:val="36"/>
-                              <w:szCs w:val="36"/>
-                            </w:rPr>
                           </w:pPr>
                         </w:p>
                       </w:txbxContent>
                     </v:textbox>
                     <w10:wrap anchorx="page" anchory="margin"/>
-                  </v:shape>
+                  </v:rect>
                 </w:pict>
               </mc:Fallback>
             </mc:AlternateContent>
@@ -366,28 +328,20 @@
         </w:p>
       </w:sdtContent>
     </w:sdt>
+    <w:bookmarkEnd w:id="0" w:displacedByCustomXml="next"/>
     <w:sdt>
       <w:sdtPr>
-        <w:rPr>
-          <w:sz w:val="36"/>
-        </w:rPr>
-        <w:id w:val="1591746745"/>
+        <w:id w:val="581078615"/>
         <w:docPartObj>
           <w:docPartGallery w:val="Table of Contents"/>
           <w:docPartUnique/>
         </w:docPartObj>
       </w:sdtPr>
-      <w:sdtEndPr>
-        <w:rPr>
-          <w:b/>
-          <w:bCs/>
-          <w:sz w:val="22"/>
-        </w:rPr>
-      </w:sdtEndPr>
+      <w:sdtEndPr/>
       <w:sdtContent>
         <w:p>
           <w:pPr>
-            <w:jc w:val="center"/>
+            <w:jc w:val="both"/>
             <w:rPr>
               <w:sz w:val="36"/>
             </w:rPr>
@@ -399,12 +353,15 @@
             <w:t>TABLE DES MATIERES</w:t>
           </w:r>
         </w:p>
-        <w:p/>
+        <w:p>
+          <w:pPr>
+            <w:jc w:val="both"/>
+          </w:pPr>
+        </w:p>
         <w:p>
           <w:pPr>
             <w:pStyle w:val="TM1"/>
             <w:tabs>
-              <w:tab w:val="left" w:pos="440"/>
               <w:tab w:val="right" w:leader="dot" w:pos="9062"/>
             </w:tabs>
             <w:rPr>
@@ -414,69 +371,42 @@
             </w:rPr>
           </w:pPr>
           <w:r>
-            <w:rPr>
-              <w:b/>
-              <w:bCs/>
-            </w:rPr>
             <w:fldChar w:fldCharType="begin"/>
           </w:r>
           <w:r>
-            <w:rPr>
-              <w:b/>
-              <w:bCs/>
-            </w:rPr>
-            <w:instrText xml:space="preserve"> TOC \o "1-3" \h \z \u </w:instrText>
+            <w:instrText>TOC \z \o "1-3" \u \h</w:instrText>
           </w:r>
           <w:r>
-            <w:rPr>
-              <w:b/>
-              <w:bCs/>
-            </w:rPr>
             <w:fldChar w:fldCharType="separate"/>
           </w:r>
-          <w:hyperlink w:anchor="_Toc869381" w:history="1">
+          <w:hyperlink w:anchor="_Toc971412" w:history="1">
             <w:r>
               <w:rPr>
                 <w:rStyle w:val="Lienhypertexte"/>
                 <w:noProof/>
               </w:rPr>
-              <w:t>I.</w:t>
-            </w:r>
-            <w:r>
-              <w:rPr>
-                <w:rFonts w:eastAsiaTheme="minorEastAsia"/>
-                <w:noProof/>
-                <w:lang w:eastAsia="fr-FR"/>
+              <w:t>Introduction</w:t>
+            </w:r>
+            <w:r>
+              <w:rPr>
+                <w:noProof/>
+                <w:webHidden/>
               </w:rPr>
               <w:tab/>
             </w:r>
             <w:r>
               <w:rPr>
-                <w:rStyle w:val="Lienhypertexte"/>
-                <w:noProof/>
-              </w:rPr>
-              <w:t>Division du travail originel</w:t>
-            </w:r>
-            <w:r>
-              <w:rPr>
                 <w:noProof/>
                 <w:webHidden/>
               </w:rPr>
-              <w:tab/>
+              <w:fldChar w:fldCharType="begin"/>
             </w:r>
             <w:r>
               <w:rPr>
                 <w:noProof/>
                 <w:webHidden/>
               </w:rPr>
-              <w:fldChar w:fldCharType="begin"/>
-            </w:r>
-            <w:r>
-              <w:rPr>
-                <w:noProof/>
-                <w:webHidden/>
-              </w:rPr>
-              <w:instrText xml:space="preserve"> PAGEREF _Toc869381 \h </w:instrText>
+              <w:instrText xml:space="preserve"> PAGEREF _Toc971412 \h </w:instrText>
             </w:r>
             <w:r>
               <w:rPr>
@@ -520,13 +450,13 @@
               <w:lang w:eastAsia="fr-FR"/>
             </w:rPr>
           </w:pPr>
-          <w:hyperlink w:anchor="_Toc869382" w:history="1">
+          <w:hyperlink w:anchor="_Toc971413" w:history="1">
             <w:r>
               <w:rPr>
                 <w:rStyle w:val="Lienhypertexte"/>
                 <w:noProof/>
               </w:rPr>
-              <w:t>II.</w:t>
+              <w:t>I.</w:t>
             </w:r>
             <w:r>
               <w:rPr>
@@ -541,7 +471,7 @@
                 <w:rStyle w:val="Lienhypertexte"/>
                 <w:noProof/>
               </w:rPr>
-              <w:t>Pair Programming &amp; entre-aide</w:t>
+              <w:t>Division du travail originel</w:t>
             </w:r>
             <w:r>
               <w:rPr>
@@ -562,7 +492,7 @@
                 <w:noProof/>
                 <w:webHidden/>
               </w:rPr>
-              <w:instrText xml:space="preserve"> PAGEREF _Toc869382 \h </w:instrText>
+              <w:instrText xml:space="preserve"> PAGEREF _Toc971413 \h </w:instrText>
             </w:r>
             <w:r>
               <w:rPr>
@@ -582,7 +512,7 @@
                 <w:noProof/>
                 <w:webHidden/>
               </w:rPr>
-              <w:t>1</w:t>
+              <w:t>2</w:t>
             </w:r>
             <w:r>
               <w:rPr>
@@ -594,103 +524,632 @@
           </w:hyperlink>
         </w:p>
         <w:p>
+          <w:pPr>
+            <w:pStyle w:val="TM1"/>
+            <w:tabs>
+              <w:tab w:val="left" w:pos="440"/>
+              <w:tab w:val="right" w:leader="dot" w:pos="9062"/>
+            </w:tabs>
+            <w:rPr>
+              <w:rFonts w:eastAsiaTheme="minorEastAsia"/>
+              <w:noProof/>
+              <w:lang w:eastAsia="fr-FR"/>
+            </w:rPr>
+          </w:pPr>
+          <w:hyperlink w:anchor="_Toc971414" w:history="1">
+            <w:r>
+              <w:rPr>
+                <w:rStyle w:val="Lienhypertexte"/>
+                <w:noProof/>
+              </w:rPr>
+              <w:t>II.</w:t>
+            </w:r>
+            <w:r>
+              <w:rPr>
+                <w:rFonts w:eastAsiaTheme="minorEastAsia"/>
+                <w:noProof/>
+                <w:lang w:eastAsia="fr-FR"/>
+              </w:rPr>
+              <w:tab/>
+            </w:r>
+            <w:r>
+              <w:rPr>
+                <w:rStyle w:val="Lienhypertexte"/>
+                <w:noProof/>
+              </w:rPr>
+              <w:t>Pair Programming &amp; entre-aide</w:t>
+            </w:r>
+            <w:r>
+              <w:rPr>
+                <w:noProof/>
+                <w:webHidden/>
+              </w:rPr>
+              <w:tab/>
+            </w:r>
+            <w:r>
+              <w:rPr>
+                <w:noProof/>
+                <w:webHidden/>
+              </w:rPr>
+              <w:fldChar w:fldCharType="begin"/>
+            </w:r>
+            <w:r>
+              <w:rPr>
+                <w:noProof/>
+                <w:webHidden/>
+              </w:rPr>
+              <w:instrText xml:space="preserve"> PAGEREF _Toc971414 \h </w:instrText>
+            </w:r>
+            <w:r>
+              <w:rPr>
+                <w:noProof/>
+                <w:webHidden/>
+              </w:rPr>
+            </w:r>
+            <w:r>
+              <w:rPr>
+                <w:noProof/>
+                <w:webHidden/>
+              </w:rPr>
+              <w:fldChar w:fldCharType="separate"/>
+            </w:r>
+            <w:r>
+              <w:rPr>
+                <w:noProof/>
+                <w:webHidden/>
+              </w:rPr>
+              <w:t>3</w:t>
+            </w:r>
+            <w:r>
+              <w:rPr>
+                <w:noProof/>
+                <w:webHidden/>
+              </w:rPr>
+              <w:fldChar w:fldCharType="end"/>
+            </w:r>
+          </w:hyperlink>
+        </w:p>
+        <w:p>
+          <w:pPr>
+            <w:pStyle w:val="TM1"/>
+            <w:tabs>
+              <w:tab w:val="right" w:leader="dot" w:pos="9062"/>
+            </w:tabs>
+            <w:rPr>
+              <w:rFonts w:eastAsiaTheme="minorEastAsia"/>
+              <w:noProof/>
+              <w:lang w:eastAsia="fr-FR"/>
+            </w:rPr>
+          </w:pPr>
+          <w:hyperlink w:anchor="_Toc971415" w:history="1">
+            <w:r>
+              <w:rPr>
+                <w:rStyle w:val="Lienhypertexte"/>
+                <w:noProof/>
+              </w:rPr>
+              <w:t>Conclusion</w:t>
+            </w:r>
+            <w:r>
+              <w:rPr>
+                <w:noProof/>
+                <w:webHidden/>
+              </w:rPr>
+              <w:tab/>
+            </w:r>
+            <w:r>
+              <w:rPr>
+                <w:noProof/>
+                <w:webHidden/>
+              </w:rPr>
+              <w:fldChar w:fldCharType="begin"/>
+            </w:r>
+            <w:r>
+              <w:rPr>
+                <w:noProof/>
+                <w:webHidden/>
+              </w:rPr>
+              <w:instrText xml:space="preserve"> PAGEREF _Toc971415 \h </w:instrText>
+            </w:r>
+            <w:r>
+              <w:rPr>
+                <w:noProof/>
+                <w:webHidden/>
+              </w:rPr>
+            </w:r>
+            <w:r>
+              <w:rPr>
+                <w:noProof/>
+                <w:webHidden/>
+              </w:rPr>
+              <w:fldChar w:fldCharType="separate"/>
+            </w:r>
+            <w:r>
+              <w:rPr>
+                <w:noProof/>
+                <w:webHidden/>
+              </w:rPr>
+              <w:t>4</w:t>
+            </w:r>
+            <w:r>
+              <w:rPr>
+                <w:noProof/>
+                <w:webHidden/>
+              </w:rPr>
+              <w:fldChar w:fldCharType="end"/>
+            </w:r>
+          </w:hyperlink>
+        </w:p>
+        <w:p>
+          <w:pPr>
+            <w:jc w:val="both"/>
+          </w:pPr>
           <w:r>
-            <w:rPr>
-              <w:b/>
-              <w:bCs/>
-            </w:rPr>
             <w:fldChar w:fldCharType="end"/>
           </w:r>
         </w:p>
       </w:sdtContent>
     </w:sdt>
-    <w:p/>
-    <w:p/>
-    <w:p/>
-    <w:p/>
-    <w:p/>
-    <w:p/>
-    <w:p/>
-    <w:p/>
-    <w:p/>
-    <w:p/>
-    <w:p/>
-    <w:p/>
-    <w:p/>
-    <w:p/>
-    <w:p/>
-    <w:p/>
-    <w:p/>
-    <w:p/>
-    <w:p/>
-    <w:p/>
-    <w:p/>
-    <w:p/>
+    <w:p>
+      <w:pPr>
+        <w:jc w:val="both"/>
+      </w:pPr>
+    </w:p>
+    <w:p>
+      <w:pPr>
+        <w:jc w:val="both"/>
+      </w:pPr>
+    </w:p>
+    <w:p>
+      <w:pPr>
+        <w:jc w:val="both"/>
+      </w:pPr>
+    </w:p>
+    <w:p>
+      <w:pPr>
+        <w:jc w:val="both"/>
+      </w:pPr>
+    </w:p>
+    <w:p>
+      <w:pPr>
+        <w:jc w:val="both"/>
+      </w:pPr>
+    </w:p>
+    <w:p>
+      <w:pPr>
+        <w:jc w:val="both"/>
+      </w:pPr>
+    </w:p>
+    <w:p>
+      <w:pPr>
+        <w:jc w:val="both"/>
+      </w:pPr>
+    </w:p>
+    <w:p>
+      <w:pPr>
+        <w:jc w:val="both"/>
+      </w:pPr>
+    </w:p>
+    <w:p>
+      <w:pPr>
+        <w:jc w:val="both"/>
+      </w:pPr>
+    </w:p>
+    <w:p>
+      <w:pPr>
+        <w:jc w:val="both"/>
+      </w:pPr>
+    </w:p>
+    <w:p>
+      <w:pPr>
+        <w:jc w:val="both"/>
+      </w:pPr>
+    </w:p>
+    <w:p>
+      <w:pPr>
+        <w:jc w:val="both"/>
+      </w:pPr>
+    </w:p>
+    <w:p>
+      <w:pPr>
+        <w:jc w:val="both"/>
+      </w:pPr>
+    </w:p>
+    <w:p>
+      <w:pPr>
+        <w:jc w:val="both"/>
+      </w:pPr>
+    </w:p>
+    <w:p>
+      <w:pPr>
+        <w:jc w:val="both"/>
+      </w:pPr>
+    </w:p>
+    <w:p>
+      <w:pPr>
+        <w:jc w:val="both"/>
+      </w:pPr>
+    </w:p>
+    <w:p>
+      <w:pPr>
+        <w:jc w:val="both"/>
+      </w:pPr>
+    </w:p>
+    <w:p>
+      <w:pPr>
+        <w:jc w:val="both"/>
+      </w:pPr>
+    </w:p>
+    <w:p>
+      <w:pPr>
+        <w:jc w:val="both"/>
+      </w:pPr>
+    </w:p>
+    <w:p>
+      <w:pPr>
+        <w:jc w:val="both"/>
+      </w:pPr>
+    </w:p>
+    <w:p>
+      <w:pPr>
+        <w:jc w:val="both"/>
+      </w:pPr>
+    </w:p>
+    <w:p>
+      <w:pPr>
+        <w:jc w:val="both"/>
+      </w:pPr>
+    </w:p>
     <w:p>
       <w:pPr>
         <w:tabs>
           <w:tab w:val="left" w:pos="1412"/>
         </w:tabs>
+        <w:jc w:val="both"/>
       </w:pPr>
       <w:r>
         <w:tab/>
       </w:r>
     </w:p>
-    <w:p/>
-    <w:p>
-      <w:pPr>
+    <w:p>
+      <w:pPr>
+        <w:tabs>
+          <w:tab w:val="left" w:pos="1412"/>
+        </w:tabs>
+        <w:jc w:val="both"/>
+      </w:pPr>
+    </w:p>
+    <w:p>
+      <w:pPr>
+        <w:tabs>
+          <w:tab w:val="left" w:pos="1412"/>
+        </w:tabs>
+        <w:jc w:val="both"/>
+      </w:pPr>
+    </w:p>
+    <w:p>
+      <w:pPr>
+        <w:tabs>
+          <w:tab w:val="left" w:pos="1412"/>
+        </w:tabs>
+        <w:jc w:val="both"/>
+      </w:pPr>
+    </w:p>
+    <w:p>
+      <w:pPr>
+        <w:tabs>
+          <w:tab w:val="left" w:pos="1412"/>
+        </w:tabs>
+        <w:jc w:val="both"/>
         <w:sectPr>
           <w:footerReference w:type="first" r:id="rId9"/>
           <w:pgSz w:w="11906" w:h="16838"/>
-          <w:pgMar w:top="1417" w:right="1417" w:bottom="1417" w:left="1417" w:header="708" w:footer="708" w:gutter="0"/>
+          <w:pgMar w:top="1417" w:right="1417" w:bottom="1417" w:left="1417" w:header="0" w:footer="708" w:gutter="0"/>
           <w:pgNumType w:start="0"/>
-          <w:cols w:space="708"/>
+          <w:cols w:space="720"/>
+          <w:formProt w:val="0"/>
           <w:titlePg/>
-          <w:docGrid w:linePitch="360"/>
+          <w:docGrid w:linePitch="360" w:charSpace="-2049"/>
         </w:sectPr>
       </w:pPr>
     </w:p>
     <w:p>
       <w:pPr>
+        <w:pStyle w:val="En-ttedetabledesmatires"/>
+        <w:jc w:val="center"/>
+      </w:pPr>
+      <w:bookmarkStart w:id="1" w:name="_Toc971412"/>
+      <w:r>
+        <w:lastRenderedPageBreak/>
+        <w:t>Introduction</w:t>
+      </w:r>
+      <w:bookmarkEnd w:id="1"/>
+    </w:p>
+    <w:p>
+      <w:pPr>
+        <w:rPr>
+          <w:sz w:val="24"/>
+          <w:szCs w:val="24"/>
+          <w:lang w:eastAsia="fr-FR"/>
+        </w:rPr>
+      </w:pPr>
+    </w:p>
+    <w:p>
+      <w:pPr>
+        <w:rPr>
+          <w:sz w:val="24"/>
+          <w:szCs w:val="24"/>
+          <w:lang w:eastAsia="fr-FR"/>
+        </w:rPr>
+      </w:pPr>
+      <w:r>
+        <w:rPr>
+          <w:sz w:val="24"/>
+          <w:szCs w:val="24"/>
+          <w:lang w:eastAsia="fr-FR"/>
+        </w:rPr>
+        <w:t>Le but de ce document est de recensé et de mettre en valeur la répartition des tâches effectuée pour ce projet de partage de fichier. Tout au long du développement, notre vison du projet a évolué</w:t>
+      </w:r>
+      <w:r>
+        <w:rPr>
+          <w:sz w:val="24"/>
+          <w:szCs w:val="24"/>
+          <w:lang w:eastAsia="fr-FR"/>
+        </w:rPr>
+        <w:t xml:space="preserve">. Par conséquent nous avons dû utiliser des méthodes de travail et d’organisation afin d’avoir un rendu clair, structuré et soigné. </w:t>
+      </w:r>
+    </w:p>
+    <w:p>
+      <w:pPr>
+        <w:rPr>
+          <w:sz w:val="24"/>
+          <w:szCs w:val="24"/>
+          <w:lang w:eastAsia="fr-FR"/>
+        </w:rPr>
+      </w:pPr>
+    </w:p>
+    <w:p>
+      <w:pPr>
+        <w:rPr>
+          <w:sz w:val="24"/>
+          <w:szCs w:val="24"/>
+          <w:lang w:eastAsia="fr-FR"/>
+        </w:rPr>
+      </w:pPr>
+    </w:p>
+    <w:p>
+      <w:pPr>
+        <w:rPr>
+          <w:sz w:val="24"/>
+          <w:szCs w:val="24"/>
+          <w:lang w:eastAsia="fr-FR"/>
+        </w:rPr>
+      </w:pPr>
+    </w:p>
+    <w:p>
+      <w:pPr>
+        <w:rPr>
+          <w:sz w:val="24"/>
+          <w:szCs w:val="24"/>
+          <w:lang w:eastAsia="fr-FR"/>
+        </w:rPr>
+      </w:pPr>
+    </w:p>
+    <w:p>
+      <w:pPr>
+        <w:rPr>
+          <w:sz w:val="24"/>
+          <w:szCs w:val="24"/>
+          <w:lang w:eastAsia="fr-FR"/>
+        </w:rPr>
+      </w:pPr>
+    </w:p>
+    <w:p>
+      <w:pPr>
+        <w:rPr>
+          <w:sz w:val="24"/>
+          <w:szCs w:val="24"/>
+          <w:lang w:eastAsia="fr-FR"/>
+        </w:rPr>
+      </w:pPr>
+    </w:p>
+    <w:p>
+      <w:pPr>
+        <w:rPr>
+          <w:sz w:val="24"/>
+          <w:szCs w:val="24"/>
+          <w:lang w:eastAsia="fr-FR"/>
+        </w:rPr>
+      </w:pPr>
+    </w:p>
+    <w:p>
+      <w:pPr>
+        <w:rPr>
+          <w:sz w:val="24"/>
+          <w:szCs w:val="24"/>
+          <w:lang w:eastAsia="fr-FR"/>
+        </w:rPr>
+      </w:pPr>
+    </w:p>
+    <w:p>
+      <w:pPr>
+        <w:rPr>
+          <w:sz w:val="24"/>
+          <w:szCs w:val="24"/>
+          <w:lang w:eastAsia="fr-FR"/>
+        </w:rPr>
+      </w:pPr>
+    </w:p>
+    <w:p>
+      <w:pPr>
+        <w:rPr>
+          <w:sz w:val="24"/>
+          <w:szCs w:val="24"/>
+          <w:lang w:eastAsia="fr-FR"/>
+        </w:rPr>
+      </w:pPr>
+    </w:p>
+    <w:p>
+      <w:pPr>
+        <w:rPr>
+          <w:sz w:val="24"/>
+          <w:szCs w:val="24"/>
+          <w:lang w:eastAsia="fr-FR"/>
+        </w:rPr>
+      </w:pPr>
+    </w:p>
+    <w:p>
+      <w:pPr>
+        <w:rPr>
+          <w:sz w:val="24"/>
+          <w:szCs w:val="24"/>
+          <w:lang w:eastAsia="fr-FR"/>
+        </w:rPr>
+      </w:pPr>
+    </w:p>
+    <w:p>
+      <w:pPr>
+        <w:rPr>
+          <w:sz w:val="24"/>
+          <w:szCs w:val="24"/>
+          <w:lang w:eastAsia="fr-FR"/>
+        </w:rPr>
+      </w:pPr>
+    </w:p>
+    <w:p>
+      <w:pPr>
+        <w:rPr>
+          <w:sz w:val="24"/>
+          <w:szCs w:val="24"/>
+          <w:lang w:eastAsia="fr-FR"/>
+        </w:rPr>
+      </w:pPr>
+    </w:p>
+    <w:p>
+      <w:pPr>
+        <w:rPr>
+          <w:sz w:val="24"/>
+          <w:szCs w:val="24"/>
+          <w:lang w:eastAsia="fr-FR"/>
+        </w:rPr>
+      </w:pPr>
+    </w:p>
+    <w:p>
+      <w:pPr>
+        <w:rPr>
+          <w:sz w:val="24"/>
+          <w:szCs w:val="24"/>
+          <w:lang w:eastAsia="fr-FR"/>
+        </w:rPr>
+      </w:pPr>
+    </w:p>
+    <w:p>
+      <w:pPr>
+        <w:rPr>
+          <w:sz w:val="24"/>
+          <w:szCs w:val="24"/>
+          <w:lang w:eastAsia="fr-FR"/>
+        </w:rPr>
+      </w:pPr>
+    </w:p>
+    <w:p>
+      <w:pPr>
+        <w:rPr>
+          <w:sz w:val="24"/>
+          <w:szCs w:val="24"/>
+          <w:lang w:eastAsia="fr-FR"/>
+        </w:rPr>
+      </w:pPr>
+    </w:p>
+    <w:p>
+      <w:pPr>
+        <w:rPr>
+          <w:sz w:val="24"/>
+          <w:szCs w:val="24"/>
+          <w:lang w:eastAsia="fr-FR"/>
+        </w:rPr>
+      </w:pPr>
+    </w:p>
+    <w:p>
+      <w:pPr>
+        <w:rPr>
+          <w:sz w:val="24"/>
+          <w:szCs w:val="24"/>
+          <w:lang w:eastAsia="fr-FR"/>
+        </w:rPr>
+      </w:pPr>
+    </w:p>
+    <w:p>
+      <w:pPr>
+        <w:rPr>
+          <w:lang w:eastAsia="fr-FR"/>
+        </w:rPr>
+      </w:pPr>
+    </w:p>
+    <w:p>
+      <w:pPr>
+        <w:rPr>
+          <w:lang w:eastAsia="fr-FR"/>
+        </w:rPr>
+      </w:pPr>
+    </w:p>
+    <w:p>
+      <w:pPr>
+        <w:rPr>
+          <w:lang w:eastAsia="fr-FR"/>
+        </w:rPr>
+      </w:pPr>
+    </w:p>
+    <w:p>
+      <w:pPr>
         <w:pStyle w:val="Titre1"/>
-      </w:pPr>
-      <w:bookmarkStart w:id="1" w:name="_Toc869381"/>
+        <w:numPr>
+          <w:ilvl w:val="0"/>
+          <w:numId w:val="3"/>
+        </w:numPr>
+        <w:jc w:val="both"/>
+      </w:pPr>
+      <w:bookmarkStart w:id="2" w:name="_Toc971413"/>
       <w:r>
         <w:lastRenderedPageBreak/>
         <w:t>Division du travail originel</w:t>
       </w:r>
-      <w:bookmarkEnd w:id="1"/>
-    </w:p>
-    <w:p/>
-    <w:p>
-      <w:r>
-        <w:t xml:space="preserve">Au début du projet nous avons convenue de l’algorithme générale ensemble ainsi que de la RFC pour être d’accord sur les messages échangés entre le client et le serveur. </w:t>
-      </w:r>
-    </w:p>
-    <w:p>
-      <w:r>
-        <w:t>Par la suite nous avions sélectionné chacun des fonctions à coder seul</w:t>
-      </w:r>
-      <w:r>
-        <w:t xml:space="preserve"> que nous mettions en commun via GitHub</w:t>
-      </w:r>
-      <w:r>
-        <w:t>.</w:t>
+      <w:bookmarkEnd w:id="2"/>
+    </w:p>
+    <w:p>
+      <w:pPr>
+        <w:jc w:val="both"/>
+      </w:pPr>
+    </w:p>
+    <w:p>
+      <w:pPr>
+        <w:jc w:val="both"/>
+      </w:pPr>
+      <w:r>
+        <w:t xml:space="preserve">Au début du projet, nous avons convenu de l’algorithme générale ensemble, ainsi que de la RFC pour être en accord sur les messages échangés entre le client et le serveur. </w:t>
+      </w:r>
+    </w:p>
+    <w:p>
+      <w:pPr>
+        <w:jc w:val="both"/>
+      </w:pPr>
+      <w:r>
+        <w:t>Par la suite, nous avons sélectionné chacun des fonctions à coder seul que nous mettons en commun via GitHub.</w:t>
       </w:r>
     </w:p>
     <w:p>
       <w:pPr>
         <w:keepNext/>
+        <w:jc w:val="both"/>
       </w:pPr>
       <w:r>
         <w:rPr>
           <w:noProof/>
         </w:rPr>
         <w:drawing>
-          <wp:inline distT="0" distB="0" distL="0" distR="0" wp14:anchorId="4103EE4F" wp14:editId="581C6223">
+          <wp:inline distT="0" distB="0" distL="0" distR="0" wp14:anchorId="2F092E65" wp14:editId="0E45A379">
             <wp:extent cx="5760720" cy="3603625"/>
             <wp:effectExtent l="0" t="0" r="0" b="0"/>
-            <wp:docPr id="5" name="Image 5"/>
+            <wp:docPr id="4" name="Image 5"/>
             <wp:cNvGraphicFramePr>
               <a:graphicFrameLocks xmlns:a="http://schemas.openxmlformats.org/drawingml/2006/main" noChangeAspect="1"/>
             </wp:cNvGraphicFramePr>
@@ -698,20 +1157,13 @@
               <a:graphicData uri="http://schemas.openxmlformats.org/drawingml/2006/picture">
                 <pic:pic xmlns:pic="http://schemas.openxmlformats.org/drawingml/2006/picture">
                   <pic:nvPicPr>
-                    <pic:cNvPr id="0" name="Picture 3"/>
+                    <pic:cNvPr id="4" name="Image 5"/>
                     <pic:cNvPicPr>
                       <a:picLocks noChangeAspect="1" noChangeArrowheads="1"/>
                     </pic:cNvPicPr>
                   </pic:nvPicPr>
                   <pic:blipFill>
-                    <a:blip r:embed="rId10">
-                      <a:extLst>
-                        <a:ext uri="{28A0092B-C50C-407E-A947-70E740481C1C}">
-                          <a14:useLocalDpi xmlns:a14="http://schemas.microsoft.com/office/drawing/2010/main" val="0"/>
-                        </a:ext>
-                      </a:extLst>
-                    </a:blip>
-                    <a:srcRect/>
+                    <a:blip r:embed="rId10"/>
                     <a:stretch>
                       <a:fillRect/>
                     </a:stretch>
@@ -724,10 +1176,6 @@
                     <a:prstGeom prst="rect">
                       <a:avLst/>
                     </a:prstGeom>
-                    <a:noFill/>
-                    <a:ln>
-                      <a:noFill/>
-                    </a:ln>
                   </pic:spPr>
                 </pic:pic>
               </a:graphicData>
@@ -744,119 +1192,292 @@
       <w:r>
         <w:t xml:space="preserve">Figure </w:t>
       </w:r>
-      <w:fldSimple w:instr=" SEQ Figure \* ARABIC ">
-        <w:r>
-          <w:rPr>
-            <w:noProof/>
-          </w:rPr>
-          <w:t>1</w:t>
-        </w:r>
-      </w:fldSimple>
-      <w:r>
-        <w:t xml:space="preserve"> : GitHub via </w:t>
-      </w:r>
-      <w:proofErr w:type="spellStart"/>
-      <w:r>
-        <w:t>GitKraken</w:t>
-      </w:r>
-      <w:proofErr w:type="spellEnd"/>
-    </w:p>
-    <w:p>
-      <w:r>
-        <w:t xml:space="preserve"> Cependant nous avons constaté que nous étions chacun bloqué sur nos fonctions. </w:t>
-      </w:r>
-    </w:p>
-    <w:p>
-      <w:r>
-        <w:t xml:space="preserve">N’ayant pas de grosse période de temps pour coder ensemble nous avancions chacun à petite vitesse ; de plus, nous passions un temps non négligeable </w:t>
-      </w:r>
-      <w:r>
-        <w:t>à</w:t>
-      </w:r>
-      <w:r>
-        <w:t xml:space="preserve"> chaque fois pour comprendre et relire le code de l’autre pour voir comment il s’intégrait dans notre projet commun. Nous avons donc convenu de mieux nous organiser</w:t>
-      </w:r>
-      <w:r>
-        <w:t>.</w:t>
-      </w:r>
+      <w:r>
+        <w:fldChar w:fldCharType="begin"/>
+      </w:r>
+      <w:r>
+        <w:instrText>SEQ Figure \* ARABIC</w:instrText>
+      </w:r>
+      <w:r>
+        <w:fldChar w:fldCharType="separate"/>
+      </w:r>
+      <w:r>
+        <w:rPr>
+          <w:noProof/>
+        </w:rPr>
+        <w:t>1</w:t>
+      </w:r>
+      <w:r>
+        <w:fldChar w:fldCharType="end"/>
+      </w:r>
+      <w:r>
+        <w:t xml:space="preserve"> : GitHub via GitKraken</w:t>
+      </w:r>
+    </w:p>
+    <w:p>
+      <w:pPr>
+        <w:jc w:val="both"/>
+      </w:pPr>
+      <w:r>
+        <w:t xml:space="preserve">Cependant nous avons constaté que nous étions chacun bloqué sur nos fonctions. </w:t>
+      </w:r>
+    </w:p>
+    <w:p>
+      <w:pPr>
+        <w:jc w:val="both"/>
+      </w:pPr>
+      <w:r>
+        <w:t>N’ayant pas de grosse période de temps pour coder ensemble nous avancions chacun à petite vitesse. De plus, nous passions un temps non négligeable à chaque fois pour comprendre et relire le code de l’autre pour voir comment il s’intégrait dans notre projet commun. Nous avons donc convenu de mieux nous organiser.</w:t>
+      </w:r>
+    </w:p>
+    <w:p>
+      <w:pPr>
+        <w:jc w:val="both"/>
+      </w:pPr>
+    </w:p>
+    <w:p>
+      <w:pPr>
+        <w:jc w:val="both"/>
+      </w:pPr>
+    </w:p>
+    <w:p>
+      <w:pPr>
+        <w:jc w:val="both"/>
+      </w:pPr>
+    </w:p>
+    <w:p>
+      <w:pPr>
+        <w:jc w:val="both"/>
+      </w:pPr>
+    </w:p>
+    <w:p>
+      <w:pPr>
+        <w:jc w:val="both"/>
+      </w:pPr>
+    </w:p>
+    <w:p>
+      <w:pPr>
+        <w:jc w:val="both"/>
+      </w:pPr>
     </w:p>
     <w:p>
       <w:pPr>
         <w:pStyle w:val="Titre1"/>
-      </w:pPr>
-      <w:bookmarkStart w:id="2" w:name="_Toc869382"/>
-      <w:r>
-        <w:t xml:space="preserve">Pair </w:t>
-      </w:r>
-      <w:proofErr w:type="spellStart"/>
-      <w:r>
-        <w:t>Programming</w:t>
-      </w:r>
-      <w:proofErr w:type="spellEnd"/>
-      <w:r>
-        <w:t xml:space="preserve"> &amp; entre-aide</w:t>
-      </w:r>
-      <w:bookmarkEnd w:id="2"/>
-    </w:p>
-    <w:p/>
-    <w:p>
-      <w:r>
-        <w:t xml:space="preserve">Nous avons donc commencé par faire du Pair </w:t>
-      </w:r>
-      <w:proofErr w:type="spellStart"/>
-      <w:r>
-        <w:t>Programming</w:t>
-      </w:r>
-      <w:proofErr w:type="spellEnd"/>
-      <w:r>
-        <w:t xml:space="preserve"> pendant les séances allouées au projet pour débloquer chacun dans son avancée et pour s’inspirer du code de l’autre pour nos fonctions, voyant que nous avancions beaucoup plus efficacement nous avons convenue de nous voir 2 samedi pour passer 2 jours à coder ensemble. </w:t>
-      </w:r>
-    </w:p>
-    <w:p>
-      <w:r>
-        <w:t xml:space="preserve">Nous nous sommes réunis donc sur 2 samedi pour travailler ensemble, pendant ces séances nous codions chacun des fonctions et demandions de l’aide au partenaire quand nous bloquions, nous avons remarqué qu’il est plus efficace de travailler sur des longues périodes que sur plusieurs petites </w:t>
-      </w:r>
+        <w:numPr>
+          <w:ilvl w:val="0"/>
+          <w:numId w:val="3"/>
+        </w:numPr>
+        <w:jc w:val="both"/>
+      </w:pPr>
+      <w:bookmarkStart w:id="3" w:name="_Toc971414"/>
       <w:r>
         <w:lastRenderedPageBreak/>
-        <w:t xml:space="preserve">périodes car il faut un peu de temps à chaque fois pour se remettre en tête l’environnement du projet, ses fonctions, ses variables… </w:t>
-      </w:r>
-    </w:p>
-    <w:p>
-      <w:r>
+        <w:t>Pair Programming &amp; entre-aide</w:t>
+      </w:r>
+      <w:bookmarkEnd w:id="3"/>
+    </w:p>
+    <w:p>
+      <w:pPr>
+        <w:jc w:val="both"/>
+      </w:pPr>
+    </w:p>
+    <w:p>
+      <w:pPr>
+        <w:jc w:val="both"/>
+      </w:pPr>
+      <w:r>
+        <w:tab/>
+        <w:t xml:space="preserve">Nous avons donc commencé par faire du Pair Programming pendant les séances allouées au projet. C’est </w:t>
+      </w:r>
+      <w:r>
+        <w:t>une méthode</w:t>
+      </w:r>
+      <w:r>
+        <w:t xml:space="preserve"> de travail qui consiste à code à deux sur un même poste. Celui </w:t>
+      </w:r>
+      <w:r>
+        <w:t>aux commandes</w:t>
+      </w:r>
+      <w:r>
+        <w:t xml:space="preserve"> est appelé « conducteur » et le deuxième « observateur ». Cette technique permet de déceler les imperfections et erreurs commises lors du développement ou de s’inspirer des bonnes idées de son coéquipier. Voyant, une nette amélioration du développement, nous avons convenue de nous voir 2 samedi pour passer 2 jours à coder ensemble. </w:t>
+      </w:r>
+    </w:p>
+    <w:p>
+      <w:pPr>
+        <w:jc w:val="both"/>
+      </w:pPr>
+      <w:r>
+        <w:tab/>
+        <w:t xml:space="preserve">Pendant ces séances, nous commencions par un feedback général vis à vis du projet afin de prendre du recul. Une fois les idées claires sur les objectifs de la séance, nous pouvons commencer le développement. Si l’un d’entre nous rencontre un problème, nous pouvions en discuter et le résoudre ensemble. </w:t>
+      </w:r>
+    </w:p>
+    <w:p>
+      <w:pPr>
+        <w:jc w:val="both"/>
+      </w:pPr>
+      <w:r>
+        <w:tab/>
+        <w:t xml:space="preserve">Nous avons remarqué qu’il était plus efficace de travailler sur des longues séances que sur plusieurs petites. En effet, il faut toujours un peu de temps à pour se remettre en tête l’environnement du projet, ses fonctions, ses variables… </w:t>
+      </w:r>
+    </w:p>
+    <w:p>
+      <w:pPr>
+        <w:jc w:val="both"/>
+      </w:pPr>
+      <w:r>
+        <w:tab/>
         <w:t>Finalement nous avons codé tous les 2 la partie serveur et la partie client, nous nous sommes légèrement spécialisés.</w:t>
       </w:r>
     </w:p>
     <w:p>
-      <w:r>
-        <w:t>Romain s’est plus occupé de l’échange de fichiers entre client et serveur et de l’édition des fichier texte utilisé par le serveur pour fonctionner tandis que Sébastien c’est plus occupé de l’architecture nécessaire au serveur pour fonctionner ainsi que les fonctionnalités de gestion de fichiers.</w:t>
-      </w:r>
-    </w:p>
-    <w:p>
-      <w:r>
-        <w:t xml:space="preserve">Nous avons par la suite dû </w:t>
-      </w:r>
-      <w:proofErr w:type="gramStart"/>
-      <w:r>
-        <w:t>modifié</w:t>
-      </w:r>
-      <w:proofErr w:type="gramEnd"/>
-      <w:r>
-        <w:t xml:space="preserve"> la RFC qui avait changé entre temps.</w:t>
-      </w:r>
-    </w:p>
-    <w:p/>
-    <w:p/>
-    <w:p/>
+      <w:pPr>
+        <w:jc w:val="both"/>
+      </w:pPr>
+      <w:r>
+        <w:tab/>
+        <w:t>Romain s’est plus occupé de l’échange de fichiers entre client et serveur et de l’édition des fichiers textes utilisés par le serveur pour fonctionner tandis que Sébastien s’est plus occupé de l’architecture nécessaire au serveur pour fonctionner ainsi que les fonctionnalités de gestion de fichiers.</w:t>
+      </w:r>
+    </w:p>
+    <w:p>
+      <w:pPr>
+        <w:jc w:val="both"/>
+      </w:pPr>
+      <w:r>
+        <w:tab/>
+        <w:t>Nous avons par la suite dû modifier la RFC qui a évolué au fil du projet.</w:t>
+      </w:r>
+    </w:p>
+    <w:p>
+      <w:pPr>
+        <w:jc w:val="both"/>
+      </w:pPr>
+    </w:p>
+    <w:p>
+      <w:pPr>
+        <w:jc w:val="both"/>
+      </w:pPr>
+    </w:p>
+    <w:p>
+      <w:pPr>
+        <w:jc w:val="both"/>
+      </w:pPr>
+    </w:p>
+    <w:p>
+      <w:pPr>
+        <w:jc w:val="both"/>
+      </w:pPr>
+    </w:p>
+    <w:p>
+      <w:pPr>
+        <w:jc w:val="both"/>
+      </w:pPr>
+    </w:p>
+    <w:p>
+      <w:pPr>
+        <w:jc w:val="both"/>
+      </w:pPr>
+    </w:p>
+    <w:p>
+      <w:pPr>
+        <w:jc w:val="both"/>
+      </w:pPr>
+    </w:p>
+    <w:p>
+      <w:pPr>
+        <w:jc w:val="both"/>
+      </w:pPr>
+    </w:p>
+    <w:p>
+      <w:pPr>
+        <w:jc w:val="both"/>
+      </w:pPr>
+    </w:p>
+    <w:p>
+      <w:pPr>
+        <w:jc w:val="both"/>
+      </w:pPr>
+    </w:p>
+    <w:p>
+      <w:pPr>
+        <w:jc w:val="both"/>
+      </w:pPr>
+    </w:p>
+    <w:p>
+      <w:pPr>
+        <w:jc w:val="both"/>
+      </w:pPr>
+    </w:p>
+    <w:p>
+      <w:pPr>
+        <w:jc w:val="both"/>
+      </w:pPr>
+    </w:p>
+    <w:p>
+      <w:pPr>
+        <w:jc w:val="both"/>
+      </w:pPr>
+    </w:p>
+    <w:p>
+      <w:pPr>
+        <w:pStyle w:val="En-ttedetabledesmatires"/>
+        <w:jc w:val="center"/>
+      </w:pPr>
+      <w:bookmarkStart w:id="4" w:name="_Toc971415"/>
+      <w:r>
+        <w:lastRenderedPageBreak/>
+        <w:t>Conclusion</w:t>
+      </w:r>
+      <w:bookmarkEnd w:id="4"/>
+    </w:p>
+    <w:p>
+      <w:pPr>
+        <w:rPr>
+          <w:lang w:eastAsia="fr-FR"/>
+        </w:rPr>
+      </w:pPr>
+    </w:p>
+    <w:p>
+      <w:pPr>
+        <w:jc w:val="both"/>
+        <w:rPr>
+          <w:sz w:val="24"/>
+          <w:szCs w:val="24"/>
+          <w:lang w:eastAsia="fr-FR"/>
+        </w:rPr>
+      </w:pPr>
+      <w:r>
+        <w:rPr>
+          <w:sz w:val="24"/>
+          <w:szCs w:val="24"/>
+          <w:lang w:eastAsia="fr-FR"/>
+        </w:rPr>
+        <w:t>Finalement, le bilan de ce projet est très positif tant sur le côté humain que technique. A l’aide de plusieurs méthodes, de réunion et feedback régulier, nous avons su se repartir de manière équitable les tâches de développement et de rédaction. Il nous a permis d’approfondir nos connaissances en C ainsi qu’une meilleure organisation du travail en binôme.</w:t>
+      </w:r>
+    </w:p>
+    <w:p>
+      <w:pPr>
+        <w:jc w:val="both"/>
+      </w:pPr>
+    </w:p>
+    <w:p>
+      <w:pPr>
+        <w:jc w:val="both"/>
+      </w:pPr>
+    </w:p>
+    <w:p>
+      <w:pPr>
+        <w:jc w:val="both"/>
+      </w:pPr>
+    </w:p>
     <w:sectPr>
       <w:headerReference w:type="default" r:id="rId11"/>
       <w:footerReference w:type="default" r:id="rId12"/>
-      <w:headerReference w:type="first" r:id="rId13"/>
-      <w:footerReference w:type="first" r:id="rId14"/>
       <w:pgSz w:w="11906" w:h="16838"/>
       <w:pgMar w:top="1417" w:right="1417" w:bottom="1417" w:left="1417" w:header="708" w:footer="708" w:gutter="0"/>
       <w:pgNumType w:start="1"/>
-      <w:cols w:space="708"/>
-      <w:docGrid w:linePitch="360"/>
+      <w:cols w:space="720"/>
+      <w:formProt w:val="0"/>
+      <w:docGrid w:linePitch="360" w:charSpace="-2049"/>
     </w:sectPr>
   </w:body>
 </w:document>
@@ -893,8 +1514,6 @@
     <w:pPr>
       <w:pStyle w:val="Pieddepage"/>
       <w:tabs>
-        <w:tab w:val="clear" w:pos="4536"/>
-        <w:tab w:val="clear" w:pos="9072"/>
         <w:tab w:val="left" w:pos="3185"/>
       </w:tabs>
     </w:pPr>
@@ -906,7 +1525,7 @@
 <w:ftr xmlns:wpc="http://schemas.microsoft.com/office/word/2010/wordprocessingCanvas" xmlns:cx="http://schemas.microsoft.com/office/drawing/2014/chartex" xmlns:cx1="http://schemas.microsoft.com/office/drawing/2015/9/8/chartex" xmlns:cx2="http://schemas.microsoft.com/office/drawing/2015/10/21/chartex" xmlns:cx3="http://schemas.microsoft.com/office/drawing/2016/5/9/chartex" xmlns:cx4="http://schemas.microsoft.com/office/drawing/2016/5/10/chartex" xmlns:cx5="http://schemas.microsoft.com/office/drawing/2016/5/11/chartex" xmlns:cx6="http://schemas.microsoft.com/office/drawing/2016/5/12/chartex" xmlns:cx7="http://schemas.microsoft.com/office/drawing/2016/5/13/chartex" xmlns:cx8="http://schemas.microsoft.com/office/drawing/2016/5/14/chartex" xmlns:mc="http://schemas.openxmlformats.org/markup-compatibility/2006" xmlns:aink="http://schemas.microsoft.com/office/drawing/2016/ink" xmlns:am3d="http://schemas.microsoft.com/office/drawing/2017/model3d" xmlns:o="urn:schemas-microsoft-com:office:office" xmlns:r="http://schemas.openxmlformats.org/officeDocument/2006/relationships" xmlns:m="http://schemas.openxmlformats.org/officeDocument/2006/math" xmlns:v="urn:schemas-microsoft-com:vml" xmlns:wp14="http://schemas.microsoft.com/office/word/2010/wordprocessingDrawing" xmlns:wp="http://schemas.openxmlformats.org/drawingml/2006/wordprocessingDrawing" xmlns:w10="urn:schemas-microsoft-com:office:word" xmlns:w="http://schemas.openxmlformats.org/wordprocessingml/2006/main" xmlns:w14="http://schemas.microsoft.com/office/word/2010/wordml" xmlns:w15="http://schemas.microsoft.com/office/word/2012/wordml" xmlns:w16cid="http://schemas.microsoft.com/office/word/2016/wordml/cid" xmlns:w16se="http://schemas.microsoft.com/office/word/2015/wordml/symex" xmlns:wpg="http://schemas.microsoft.com/office/word/2010/wordprocessingGroup" xmlns:wpi="http://schemas.microsoft.com/office/word/2010/wordprocessingInk" xmlns:wne="http://schemas.microsoft.com/office/word/2006/wordml" xmlns:wps="http://schemas.microsoft.com/office/word/2010/wordprocessingShape" mc:Ignorable="w14 w15 w16se w16cid wp14">
   <w:sdt>
     <w:sdtPr>
-      <w:id w:val="2097738765"/>
+      <w:id w:val="1868317249"/>
       <w:docPartObj>
         <w:docPartGallery w:val="Page Numbers (Bottom of Page)"/>
         <w:docPartUnique/>
@@ -923,7 +1542,7 @@
           <w:fldChar w:fldCharType="begin"/>
         </w:r>
         <w:r>
-          <w:instrText>PAGE   \* MERGEFORMAT</w:instrText>
+          <w:instrText>PAGE</w:instrText>
         </w:r>
         <w:r>
           <w:fldChar w:fldCharType="separate"/>
@@ -945,54 +1564,6 @@
 </w:ftr>
 </file>
 
-<file path=word/footer3.xml><?xml version="1.0" encoding="utf-8"?>
-<w:ftr xmlns:wpc="http://schemas.microsoft.com/office/word/2010/wordprocessingCanvas" xmlns:cx="http://schemas.microsoft.com/office/drawing/2014/chartex" xmlns:cx1="http://schemas.microsoft.com/office/drawing/2015/9/8/chartex" xmlns:cx2="http://schemas.microsoft.com/office/drawing/2015/10/21/chartex" xmlns:cx3="http://schemas.microsoft.com/office/drawing/2016/5/9/chartex" xmlns:cx4="http://schemas.microsoft.com/office/drawing/2016/5/10/chartex" xmlns:cx5="http://schemas.microsoft.com/office/drawing/2016/5/11/chartex" xmlns:cx6="http://schemas.microsoft.com/office/drawing/2016/5/12/chartex" xmlns:cx7="http://schemas.microsoft.com/office/drawing/2016/5/13/chartex" xmlns:cx8="http://schemas.microsoft.com/office/drawing/2016/5/14/chartex" xmlns:mc="http://schemas.openxmlformats.org/markup-compatibility/2006" xmlns:aink="http://schemas.microsoft.com/office/drawing/2016/ink" xmlns:am3d="http://schemas.microsoft.com/office/drawing/2017/model3d" xmlns:o="urn:schemas-microsoft-com:office:office" xmlns:r="http://schemas.openxmlformats.org/officeDocument/2006/relationships" xmlns:m="http://schemas.openxmlformats.org/officeDocument/2006/math" xmlns:v="urn:schemas-microsoft-com:vml" xmlns:wp14="http://schemas.microsoft.com/office/word/2010/wordprocessingDrawing" xmlns:wp="http://schemas.openxmlformats.org/drawingml/2006/wordprocessingDrawing" xmlns:w10="urn:schemas-microsoft-com:office:word" xmlns:w="http://schemas.openxmlformats.org/wordprocessingml/2006/main" xmlns:w14="http://schemas.microsoft.com/office/word/2010/wordml" xmlns:w15="http://schemas.microsoft.com/office/word/2012/wordml" xmlns:w16cid="http://schemas.microsoft.com/office/word/2016/wordml/cid" xmlns:w16se="http://schemas.microsoft.com/office/word/2015/wordml/symex" xmlns:wpg="http://schemas.microsoft.com/office/word/2010/wordprocessingGroup" xmlns:wpi="http://schemas.microsoft.com/office/word/2010/wordprocessingInk" xmlns:wne="http://schemas.microsoft.com/office/word/2006/wordml" xmlns:wps="http://schemas.microsoft.com/office/word/2010/wordprocessingShape" mc:Ignorable="w14 w15 w16se w16cid wp14">
-  <w:sdt>
-    <w:sdtPr>
-      <w:id w:val="982737005"/>
-      <w:docPartObj>
-        <w:docPartGallery w:val="Page Numbers (Bottom of Page)"/>
-        <w:docPartUnique/>
-      </w:docPartObj>
-    </w:sdtPr>
-    <w:sdtEndPr/>
-    <w:sdtContent>
-      <w:p>
-        <w:pPr>
-          <w:pStyle w:val="Pieddepage"/>
-          <w:jc w:val="center"/>
-        </w:pPr>
-        <w:r>
-          <w:fldChar w:fldCharType="begin"/>
-        </w:r>
-        <w:r>
-          <w:instrText>PAGE   \* MERGEFORMAT</w:instrText>
-        </w:r>
-        <w:r>
-          <w:fldChar w:fldCharType="separate"/>
-        </w:r>
-        <w:r>
-          <w:t>2</w:t>
-        </w:r>
-        <w:r>
-          <w:fldChar w:fldCharType="end"/>
-        </w:r>
-      </w:p>
-    </w:sdtContent>
-  </w:sdt>
-  <w:p>
-    <w:pPr>
-      <w:pStyle w:val="Pieddepage"/>
-      <w:tabs>
-        <w:tab w:val="clear" w:pos="4536"/>
-        <w:tab w:val="clear" w:pos="9072"/>
-        <w:tab w:val="left" w:pos="3185"/>
-      </w:tabs>
-    </w:pPr>
-  </w:p>
-</w:ftr>
-</file>
-
 <file path=word/footnotes.xml><?xml version="1.0" encoding="utf-8"?>
 <w:footnotes xmlns:wpc="http://schemas.microsoft.com/office/word/2010/wordprocessingCanvas" xmlns:cx="http://schemas.microsoft.com/office/drawing/2014/chartex" xmlns:cx1="http://schemas.microsoft.com/office/drawing/2015/9/8/chartex" xmlns:cx2="http://schemas.microsoft.com/office/drawing/2015/10/21/chartex" xmlns:cx3="http://schemas.microsoft.com/office/drawing/2016/5/9/chartex" xmlns:cx4="http://schemas.microsoft.com/office/drawing/2016/5/10/chartex" xmlns:cx5="http://schemas.microsoft.com/office/drawing/2016/5/11/chartex" xmlns:cx6="http://schemas.microsoft.com/office/drawing/2016/5/12/chartex" xmlns:cx7="http://schemas.microsoft.com/office/drawing/2016/5/13/chartex" xmlns:cx8="http://schemas.microsoft.com/office/drawing/2016/5/14/chartex" xmlns:mc="http://schemas.openxmlformats.org/markup-compatibility/2006" xmlns:aink="http://schemas.microsoft.com/office/drawing/2016/ink" xmlns:am3d="http://schemas.microsoft.com/office/drawing/2017/model3d" xmlns:o="urn:schemas-microsoft-com:office:office" xmlns:r="http://schemas.openxmlformats.org/officeDocument/2006/relationships" xmlns:m="http://schemas.openxmlformats.org/officeDocument/2006/math" xmlns:v="urn:schemas-microsoft-com:vml" xmlns:wp14="http://schemas.microsoft.com/office/word/2010/wordprocessingDrawing" xmlns:wp="http://schemas.openxmlformats.org/drawingml/2006/wordprocessingDrawing" xmlns:w10="urn:schemas-microsoft-com:office:word" xmlns:w="http://schemas.openxmlformats.org/wordprocessingml/2006/main" xmlns:w14="http://schemas.microsoft.com/office/word/2010/wordml" xmlns:w15="http://schemas.microsoft.com/office/word/2012/wordml" xmlns:w16cid="http://schemas.microsoft.com/office/word/2016/wordml/cid" xmlns:w16se="http://schemas.microsoft.com/office/word/2015/wordml/symex" xmlns:wpg="http://schemas.microsoft.com/office/word/2010/wordprocessingGroup" xmlns:wpi="http://schemas.microsoft.com/office/word/2010/wordprocessingInk" xmlns:wne="http://schemas.microsoft.com/office/word/2006/wordml" xmlns:wps="http://schemas.microsoft.com/office/word/2010/wordprocessingShape" mc:Ignorable="w14 w15 w16se w16cid wp14">
   <w:footnote w:type="separator" w:id="-1">
@@ -1029,7 +1600,7 @@
         <w:noProof/>
       </w:rPr>
       <w:drawing>
-        <wp:anchor distT="0" distB="0" distL="114300" distR="114300" simplePos="0" relativeHeight="251663360" behindDoc="1" locked="0" layoutInCell="1" allowOverlap="1" wp14:anchorId="5C5D2113" wp14:editId="33F12A71">
+        <wp:anchor distT="0" distB="0" distL="114300" distR="114300" simplePos="0" relativeHeight="4" behindDoc="1" locked="0" layoutInCell="1" allowOverlap="1" wp14:anchorId="4A0A47F4" wp14:editId="07773077">
           <wp:simplePos x="0" y="0"/>
           <wp:positionH relativeFrom="page">
             <wp:posOffset>-2540</wp:posOffset>
@@ -1040,7 +1611,7 @@
           <wp:extent cx="2385060" cy="822960"/>
           <wp:effectExtent l="0" t="0" r="0" b="0"/>
           <wp:wrapNone/>
-          <wp:docPr id="7" name="Image 7"/>
+          <wp:docPr id="5" name="Image 7"/>
           <wp:cNvGraphicFramePr>
             <a:graphicFrameLocks xmlns:a="http://schemas.openxmlformats.org/drawingml/2006/main" noChangeAspect="1"/>
           </wp:cNvGraphicFramePr>
@@ -1048,22 +1619,18 @@
             <a:graphicData uri="http://schemas.openxmlformats.org/drawingml/2006/picture">
               <pic:pic xmlns:pic="http://schemas.openxmlformats.org/drawingml/2006/picture">
                 <pic:nvPicPr>
-                  <pic:cNvPr id="1" name=""/>
-                  <pic:cNvPicPr/>
+                  <pic:cNvPr id="5" name="Image 7"/>
+                  <pic:cNvPicPr>
+                    <a:picLocks noChangeAspect="1" noChangeArrowheads="1"/>
+                  </pic:cNvPicPr>
                 </pic:nvPicPr>
                 <pic:blipFill>
-                  <a:blip r:embed="rId1">
-                    <a:extLst>
-                      <a:ext uri="{28A0092B-C50C-407E-A947-70E740481C1C}">
-                        <a14:useLocalDpi xmlns:a14="http://schemas.microsoft.com/office/drawing/2010/main" val="0"/>
-                      </a:ext>
-                    </a:extLst>
-                  </a:blip>
+                  <a:blip r:embed="rId1"/>
                   <a:stretch>
                     <a:fillRect/>
                   </a:stretch>
                 </pic:blipFill>
-                <pic:spPr>
+                <pic:spPr bwMode="auto">
                   <a:xfrm>
                     <a:off x="0" y="0"/>
                     <a:ext cx="2385060" cy="822960"/>
@@ -1083,7 +1650,7 @@
         <w:noProof/>
       </w:rPr>
       <w:drawing>
-        <wp:anchor distT="0" distB="0" distL="114300" distR="114300" simplePos="0" relativeHeight="251664384" behindDoc="1" locked="0" layoutInCell="1" allowOverlap="1" wp14:anchorId="2B238DEB" wp14:editId="54C8BC6B">
+        <wp:anchor distT="0" distB="0" distL="114300" distR="114300" simplePos="0" relativeHeight="6" behindDoc="1" locked="0" layoutInCell="1" allowOverlap="1" wp14:anchorId="028AEA06" wp14:editId="2640A2C7">
           <wp:simplePos x="0" y="0"/>
           <wp:positionH relativeFrom="margin">
             <wp:posOffset>1729105</wp:posOffset>
@@ -1094,7 +1661,7 @@
           <wp:extent cx="2294890" cy="670560"/>
           <wp:effectExtent l="0" t="0" r="0" b="0"/>
           <wp:wrapNone/>
-          <wp:docPr id="8" name="Image 8" descr="https://www.upssitech.eu/wp-content/uploads/2016/12/logo_upssitech.png"/>
+          <wp:docPr id="6" name="Image 8" descr="https://www.upssitech.eu/wp-content/uploads/2016/12/logo_upssitech.png"/>
           <wp:cNvGraphicFramePr>
             <a:graphicFrameLocks xmlns:a="http://schemas.openxmlformats.org/drawingml/2006/main" noChangeAspect="1"/>
           </wp:cNvGraphicFramePr>
@@ -1102,20 +1669,13 @@
             <a:graphicData uri="http://schemas.openxmlformats.org/drawingml/2006/picture">
               <pic:pic xmlns:pic="http://schemas.openxmlformats.org/drawingml/2006/picture">
                 <pic:nvPicPr>
-                  <pic:cNvPr id="0" name="Picture 1" descr="https://www.upssitech.eu/wp-content/uploads/2016/12/logo_upssitech.png"/>
+                  <pic:cNvPr id="6" name="Image 8" descr="https://www.upssitech.eu/wp-content/uploads/2016/12/logo_upssitech.png"/>
                   <pic:cNvPicPr>
                     <a:picLocks noChangeAspect="1" noChangeArrowheads="1"/>
                   </pic:cNvPicPr>
                 </pic:nvPicPr>
                 <pic:blipFill>
-                  <a:blip r:embed="rId2">
-                    <a:extLst>
-                      <a:ext uri="{28A0092B-C50C-407E-A947-70E740481C1C}">
-                        <a14:useLocalDpi xmlns:a14="http://schemas.microsoft.com/office/drawing/2010/main" val="0"/>
-                      </a:ext>
-                    </a:extLst>
-                  </a:blip>
-                  <a:srcRect/>
+                  <a:blip r:embed="rId2"/>
                   <a:stretch>
                     <a:fillRect/>
                   </a:stretch>
@@ -1124,147 +1684,6 @@
                   <a:xfrm>
                     <a:off x="0" y="0"/>
                     <a:ext cx="2294890" cy="670560"/>
-                  </a:xfrm>
-                  <a:prstGeom prst="rect">
-                    <a:avLst/>
-                  </a:prstGeom>
-                  <a:noFill/>
-                  <a:ln>
-                    <a:noFill/>
-                  </a:ln>
-                </pic:spPr>
-              </pic:pic>
-            </a:graphicData>
-          </a:graphic>
-          <wp14:sizeRelH relativeFrom="margin">
-            <wp14:pctWidth>0</wp14:pctWidth>
-          </wp14:sizeRelH>
-          <wp14:sizeRelV relativeFrom="margin">
-            <wp14:pctHeight>0</wp14:pctHeight>
-          </wp14:sizeRelV>
-        </wp:anchor>
-      </w:drawing>
-    </w:r>
-    <w:r>
-      <w:rPr>
-        <w:noProof/>
-      </w:rPr>
-      <w:drawing>
-        <wp:anchor distT="0" distB="0" distL="114300" distR="114300" simplePos="0" relativeHeight="251665408" behindDoc="1" locked="0" layoutInCell="1" allowOverlap="1" wp14:anchorId="6E67530C" wp14:editId="38028C2F">
-          <wp:simplePos x="0" y="0"/>
-          <wp:positionH relativeFrom="page">
-            <wp:posOffset>5247298</wp:posOffset>
-          </wp:positionH>
-          <wp:positionV relativeFrom="paragraph">
-            <wp:posOffset>-375138</wp:posOffset>
-          </wp:positionV>
-          <wp:extent cx="2145665" cy="722317"/>
-          <wp:effectExtent l="0" t="0" r="6985" b="1905"/>
-          <wp:wrapNone/>
-          <wp:docPr id="9" name="Image 9" descr="https://upload.wikimedia.org/wikipedia/fr/thumb/a/a4/Logo_UT3.jpg/1200px-Logo_UT3.jpg"/>
-          <wp:cNvGraphicFramePr>
-            <a:graphicFrameLocks xmlns:a="http://schemas.openxmlformats.org/drawingml/2006/main" noChangeAspect="1"/>
-          </wp:cNvGraphicFramePr>
-          <a:graphic xmlns:a="http://schemas.openxmlformats.org/drawingml/2006/main">
-            <a:graphicData uri="http://schemas.openxmlformats.org/drawingml/2006/picture">
-              <pic:pic xmlns:pic="http://schemas.openxmlformats.org/drawingml/2006/picture">
-                <pic:nvPicPr>
-                  <pic:cNvPr id="0" name="Picture 8" descr="https://upload.wikimedia.org/wikipedia/fr/thumb/a/a4/Logo_UT3.jpg/1200px-Logo_UT3.jpg"/>
-                  <pic:cNvPicPr>
-                    <a:picLocks noChangeAspect="1" noChangeArrowheads="1"/>
-                  </pic:cNvPicPr>
-                </pic:nvPicPr>
-                <pic:blipFill>
-                  <a:blip r:embed="rId3">
-                    <a:extLst>
-                      <a:ext uri="{28A0092B-C50C-407E-A947-70E740481C1C}">
-                        <a14:useLocalDpi xmlns:a14="http://schemas.microsoft.com/office/drawing/2010/main" val="0"/>
-                      </a:ext>
-                    </a:extLst>
-                  </a:blip>
-                  <a:srcRect/>
-                  <a:stretch>
-                    <a:fillRect/>
-                  </a:stretch>
-                </pic:blipFill>
-                <pic:spPr bwMode="auto">
-                  <a:xfrm>
-                    <a:off x="0" y="0"/>
-                    <a:ext cx="2145665" cy="722317"/>
-                  </a:xfrm>
-                  <a:prstGeom prst="rect">
-                    <a:avLst/>
-                  </a:prstGeom>
-                  <a:noFill/>
-                  <a:ln>
-                    <a:noFill/>
-                  </a:ln>
-                </pic:spPr>
-              </pic:pic>
-            </a:graphicData>
-          </a:graphic>
-          <wp14:sizeRelH relativeFrom="margin">
-            <wp14:pctWidth>0</wp14:pctWidth>
-          </wp14:sizeRelH>
-          <wp14:sizeRelV relativeFrom="margin">
-            <wp14:pctHeight>0</wp14:pctHeight>
-          </wp14:sizeRelV>
-        </wp:anchor>
-      </w:drawing>
-    </w:r>
-  </w:p>
-</w:hdr>
-</file>
-
-<file path=word/header2.xml><?xml version="1.0" encoding="utf-8"?>
-<w:hdr xmlns:wpc="http://schemas.microsoft.com/office/word/2010/wordprocessingCanvas" xmlns:cx="http://schemas.microsoft.com/office/drawing/2014/chartex" xmlns:cx1="http://schemas.microsoft.com/office/drawing/2015/9/8/chartex" xmlns:cx2="http://schemas.microsoft.com/office/drawing/2015/10/21/chartex" xmlns:cx3="http://schemas.microsoft.com/office/drawing/2016/5/9/chartex" xmlns:cx4="http://schemas.microsoft.com/office/drawing/2016/5/10/chartex" xmlns:cx5="http://schemas.microsoft.com/office/drawing/2016/5/11/chartex" xmlns:cx6="http://schemas.microsoft.com/office/drawing/2016/5/12/chartex" xmlns:cx7="http://schemas.microsoft.com/office/drawing/2016/5/13/chartex" xmlns:cx8="http://schemas.microsoft.com/office/drawing/2016/5/14/chartex" xmlns:mc="http://schemas.openxmlformats.org/markup-compatibility/2006" xmlns:aink="http://schemas.microsoft.com/office/drawing/2016/ink" xmlns:am3d="http://schemas.microsoft.com/office/drawing/2017/model3d" xmlns:o="urn:schemas-microsoft-com:office:office" xmlns:r="http://schemas.openxmlformats.org/officeDocument/2006/relationships" xmlns:m="http://schemas.openxmlformats.org/officeDocument/2006/math" xmlns:v="urn:schemas-microsoft-com:vml" xmlns:wp14="http://schemas.microsoft.com/office/word/2010/wordprocessingDrawing" xmlns:wp="http://schemas.openxmlformats.org/drawingml/2006/wordprocessingDrawing" xmlns:w10="urn:schemas-microsoft-com:office:word" xmlns:w="http://schemas.openxmlformats.org/wordprocessingml/2006/main" xmlns:w14="http://schemas.microsoft.com/office/word/2010/wordml" xmlns:w15="http://schemas.microsoft.com/office/word/2012/wordml" xmlns:w16cid="http://schemas.microsoft.com/office/word/2016/wordml/cid" xmlns:w16se="http://schemas.microsoft.com/office/word/2015/wordml/symex" xmlns:wpg="http://schemas.microsoft.com/office/word/2010/wordprocessingGroup" xmlns:wpi="http://schemas.microsoft.com/office/word/2010/wordprocessingInk" xmlns:wne="http://schemas.microsoft.com/office/word/2006/wordml" xmlns:wps="http://schemas.microsoft.com/office/word/2010/wordprocessingShape" mc:Ignorable="w14 w15 w16se w16cid wp14">
-  <w:p>
-    <w:pPr>
-      <w:pStyle w:val="En-tte"/>
-    </w:pPr>
-    <w:r>
-      <w:rPr>
-        <w:noProof/>
-      </w:rPr>
-      <w:drawing>
-        <wp:anchor distT="0" distB="0" distL="114300" distR="114300" simplePos="0" relativeHeight="251659264" behindDoc="1" locked="0" layoutInCell="1" allowOverlap="1" wp14:anchorId="122C8787" wp14:editId="63783112">
-          <wp:simplePos x="0" y="0"/>
-          <wp:positionH relativeFrom="page">
-            <wp:posOffset>-2540</wp:posOffset>
-          </wp:positionH>
-          <wp:positionV relativeFrom="paragraph">
-            <wp:posOffset>-375920</wp:posOffset>
-          </wp:positionV>
-          <wp:extent cx="2385060" cy="822960"/>
-          <wp:effectExtent l="0" t="0" r="0" b="0"/>
-          <wp:wrapNone/>
-          <wp:docPr id="1" name="Image 1"/>
-          <wp:cNvGraphicFramePr>
-            <a:graphicFrameLocks xmlns:a="http://schemas.openxmlformats.org/drawingml/2006/main" noChangeAspect="1"/>
-          </wp:cNvGraphicFramePr>
-          <a:graphic xmlns:a="http://schemas.openxmlformats.org/drawingml/2006/main">
-            <a:graphicData uri="http://schemas.openxmlformats.org/drawingml/2006/picture">
-              <pic:pic xmlns:pic="http://schemas.openxmlformats.org/drawingml/2006/picture">
-                <pic:nvPicPr>
-                  <pic:cNvPr id="1" name=""/>
-                  <pic:cNvPicPr/>
-                </pic:nvPicPr>
-                <pic:blipFill>
-                  <a:blip r:embed="rId1">
-                    <a:extLst>
-                      <a:ext uri="{28A0092B-C50C-407E-A947-70E740481C1C}">
-                        <a14:useLocalDpi xmlns:a14="http://schemas.microsoft.com/office/drawing/2010/main" val="0"/>
-                      </a:ext>
-                    </a:extLst>
-                  </a:blip>
-                  <a:stretch>
-                    <a:fillRect/>
-                  </a:stretch>
-                </pic:blipFill>
-                <pic:spPr>
-                  <a:xfrm>
-                    <a:off x="0" y="0"/>
-                    <a:ext cx="2385060" cy="822960"/>
                   </a:xfrm>
                   <a:prstGeom prst="rect">
                     <a:avLst/>
@@ -1281,18 +1700,18 @@
         <w:noProof/>
       </w:rPr>
       <w:drawing>
-        <wp:anchor distT="0" distB="0" distL="114300" distR="114300" simplePos="0" relativeHeight="251660288" behindDoc="1" locked="0" layoutInCell="1" allowOverlap="1" wp14:anchorId="3714D49A" wp14:editId="09963B93">
+        <wp:anchor distT="0" distB="1905" distL="114300" distR="120650" simplePos="0" relativeHeight="8" behindDoc="1" locked="0" layoutInCell="1" allowOverlap="1" wp14:anchorId="18B1616C" wp14:editId="67F32E65">
           <wp:simplePos x="0" y="0"/>
-          <wp:positionH relativeFrom="margin">
-            <wp:posOffset>1729740</wp:posOffset>
+          <wp:positionH relativeFrom="page">
+            <wp:posOffset>5247640</wp:posOffset>
           </wp:positionH>
           <wp:positionV relativeFrom="paragraph">
-            <wp:posOffset>-368300</wp:posOffset>
+            <wp:posOffset>-375285</wp:posOffset>
           </wp:positionV>
-          <wp:extent cx="2294890" cy="670560"/>
+          <wp:extent cx="2145665" cy="721995"/>
           <wp:effectExtent l="0" t="0" r="0" b="0"/>
           <wp:wrapNone/>
-          <wp:docPr id="2" name="Image 2" descr="https://www.upssitech.eu/wp-content/uploads/2016/12/logo_upssitech.png"/>
+          <wp:docPr id="7" name="Image 9" descr="https://upload.wikimedia.org/wikipedia/fr/thumb/a/a4/Logo_UT3.jpg/1200px-Logo_UT3.jpg"/>
           <wp:cNvGraphicFramePr>
             <a:graphicFrameLocks xmlns:a="http://schemas.openxmlformats.org/drawingml/2006/main" noChangeAspect="1"/>
           </wp:cNvGraphicFramePr>
@@ -1300,20 +1719,13 @@
             <a:graphicData uri="http://schemas.openxmlformats.org/drawingml/2006/picture">
               <pic:pic xmlns:pic="http://schemas.openxmlformats.org/drawingml/2006/picture">
                 <pic:nvPicPr>
-                  <pic:cNvPr id="0" name="Picture 1" descr="https://www.upssitech.eu/wp-content/uploads/2016/12/logo_upssitech.png"/>
+                  <pic:cNvPr id="7" name="Image 9" descr="https://upload.wikimedia.org/wikipedia/fr/thumb/a/a4/Logo_UT3.jpg/1200px-Logo_UT3.jpg"/>
                   <pic:cNvPicPr>
                     <a:picLocks noChangeAspect="1" noChangeArrowheads="1"/>
                   </pic:cNvPicPr>
                 </pic:nvPicPr>
                 <pic:blipFill>
-                  <a:blip r:embed="rId2">
-                    <a:extLst>
-                      <a:ext uri="{28A0092B-C50C-407E-A947-70E740481C1C}">
-                        <a14:useLocalDpi xmlns:a14="http://schemas.microsoft.com/office/drawing/2010/main" val="0"/>
-                      </a:ext>
-                    </a:extLst>
-                  </a:blip>
-                  <a:srcRect/>
+                  <a:blip r:embed="rId3"/>
                   <a:stretch>
                     <a:fillRect/>
                   </a:stretch>
@@ -1321,92 +1733,15 @@
                 <pic:spPr bwMode="auto">
                   <a:xfrm>
                     <a:off x="0" y="0"/>
-                    <a:ext cx="2294890" cy="670560"/>
+                    <a:ext cx="2145665" cy="721995"/>
                   </a:xfrm>
                   <a:prstGeom prst="rect">
                     <a:avLst/>
                   </a:prstGeom>
-                  <a:noFill/>
-                  <a:ln>
-                    <a:noFill/>
-                  </a:ln>
                 </pic:spPr>
               </pic:pic>
             </a:graphicData>
           </a:graphic>
-          <wp14:sizeRelH relativeFrom="margin">
-            <wp14:pctWidth>0</wp14:pctWidth>
-          </wp14:sizeRelH>
-          <wp14:sizeRelV relativeFrom="margin">
-            <wp14:pctHeight>0</wp14:pctHeight>
-          </wp14:sizeRelV>
-        </wp:anchor>
-      </w:drawing>
-    </w:r>
-    <w:r>
-      <w:rPr>
-        <w:noProof/>
-      </w:rPr>
-      <w:drawing>
-        <wp:anchor distT="0" distB="0" distL="114300" distR="114300" simplePos="0" relativeHeight="251661312" behindDoc="1" locked="0" layoutInCell="1" allowOverlap="1" wp14:anchorId="1658F3CF" wp14:editId="6E9FF566">
-          <wp:simplePos x="0" y="0"/>
-          <wp:positionH relativeFrom="page">
-            <wp:posOffset>5247933</wp:posOffset>
-          </wp:positionH>
-          <wp:positionV relativeFrom="paragraph">
-            <wp:posOffset>-375774</wp:posOffset>
-          </wp:positionV>
-          <wp:extent cx="2145665" cy="722317"/>
-          <wp:effectExtent l="0" t="0" r="6985" b="1905"/>
-          <wp:wrapNone/>
-          <wp:docPr id="3" name="Image 3" descr="https://upload.wikimedia.org/wikipedia/fr/thumb/a/a4/Logo_UT3.jpg/1200px-Logo_UT3.jpg"/>
-          <wp:cNvGraphicFramePr>
-            <a:graphicFrameLocks xmlns:a="http://schemas.openxmlformats.org/drawingml/2006/main" noChangeAspect="1"/>
-          </wp:cNvGraphicFramePr>
-          <a:graphic xmlns:a="http://schemas.openxmlformats.org/drawingml/2006/main">
-            <a:graphicData uri="http://schemas.openxmlformats.org/drawingml/2006/picture">
-              <pic:pic xmlns:pic="http://schemas.openxmlformats.org/drawingml/2006/picture">
-                <pic:nvPicPr>
-                  <pic:cNvPr id="0" name="Picture 8" descr="https://upload.wikimedia.org/wikipedia/fr/thumb/a/a4/Logo_UT3.jpg/1200px-Logo_UT3.jpg"/>
-                  <pic:cNvPicPr>
-                    <a:picLocks noChangeAspect="1" noChangeArrowheads="1"/>
-                  </pic:cNvPicPr>
-                </pic:nvPicPr>
-                <pic:blipFill>
-                  <a:blip r:embed="rId3">
-                    <a:extLst>
-                      <a:ext uri="{28A0092B-C50C-407E-A947-70E740481C1C}">
-                        <a14:useLocalDpi xmlns:a14="http://schemas.microsoft.com/office/drawing/2010/main" val="0"/>
-                      </a:ext>
-                    </a:extLst>
-                  </a:blip>
-                  <a:srcRect/>
-                  <a:stretch>
-                    <a:fillRect/>
-                  </a:stretch>
-                </pic:blipFill>
-                <pic:spPr bwMode="auto">
-                  <a:xfrm>
-                    <a:off x="0" y="0"/>
-                    <a:ext cx="2145665" cy="722317"/>
-                  </a:xfrm>
-                  <a:prstGeom prst="rect">
-                    <a:avLst/>
-                  </a:prstGeom>
-                  <a:noFill/>
-                  <a:ln>
-                    <a:noFill/>
-                  </a:ln>
-                </pic:spPr>
-              </pic:pic>
-            </a:graphicData>
-          </a:graphic>
-          <wp14:sizeRelH relativeFrom="margin">
-            <wp14:pctWidth>0</wp14:pctWidth>
-          </wp14:sizeRelH>
-          <wp14:sizeRelV relativeFrom="margin">
-            <wp14:pctHeight>0</wp14:pctHeight>
-          </wp14:sizeRelV>
         </wp:anchor>
       </w:drawing>
     </w:r>
@@ -1417,10 +1752,10 @@
 <file path=word/numbering.xml><?xml version="1.0" encoding="utf-8"?>
 <w:numbering xmlns:wpc="http://schemas.microsoft.com/office/word/2010/wordprocessingCanvas" xmlns:cx="http://schemas.microsoft.com/office/drawing/2014/chartex" xmlns:cx1="http://schemas.microsoft.com/office/drawing/2015/9/8/chartex" xmlns:cx2="http://schemas.microsoft.com/office/drawing/2015/10/21/chartex" xmlns:cx3="http://schemas.microsoft.com/office/drawing/2016/5/9/chartex" xmlns:cx4="http://schemas.microsoft.com/office/drawing/2016/5/10/chartex" xmlns:cx5="http://schemas.microsoft.com/office/drawing/2016/5/11/chartex" xmlns:cx6="http://schemas.microsoft.com/office/drawing/2016/5/12/chartex" xmlns:cx7="http://schemas.microsoft.com/office/drawing/2016/5/13/chartex" xmlns:cx8="http://schemas.microsoft.com/office/drawing/2016/5/14/chartex" xmlns:mc="http://schemas.openxmlformats.org/markup-compatibility/2006" xmlns:aink="http://schemas.microsoft.com/office/drawing/2016/ink" xmlns:am3d="http://schemas.microsoft.com/office/drawing/2017/model3d" xmlns:o="urn:schemas-microsoft-com:office:office" xmlns:r="http://schemas.openxmlformats.org/officeDocument/2006/relationships" xmlns:m="http://schemas.openxmlformats.org/officeDocument/2006/math" xmlns:v="urn:schemas-microsoft-com:vml" xmlns:wp14="http://schemas.microsoft.com/office/word/2010/wordprocessingDrawing" xmlns:wp="http://schemas.openxmlformats.org/drawingml/2006/wordprocessingDrawing" xmlns:w10="urn:schemas-microsoft-com:office:word" xmlns:w="http://schemas.openxmlformats.org/wordprocessingml/2006/main" xmlns:w14="http://schemas.microsoft.com/office/word/2010/wordml" xmlns:w15="http://schemas.microsoft.com/office/word/2012/wordml" xmlns:w16cid="http://schemas.microsoft.com/office/word/2016/wordml/cid" xmlns:w16se="http://schemas.microsoft.com/office/word/2015/wordml/symex" xmlns:wpg="http://schemas.microsoft.com/office/word/2010/wordprocessingGroup" xmlns:wpi="http://schemas.microsoft.com/office/word/2010/wordprocessingInk" xmlns:wne="http://schemas.microsoft.com/office/word/2006/wordml" xmlns:wps="http://schemas.microsoft.com/office/word/2010/wordprocessingShape" mc:Ignorable="w14 w15 w16se w16cid wp14">
   <w:abstractNum w:abstractNumId="0" w15:restartNumberingAfterBreak="0">
-    <w:nsid w:val="5371622F"/>
-    <w:multiLevelType w:val="hybridMultilevel"/>
-    <w:tmpl w:val="C5EEDE0C"/>
-    <w:lvl w:ilvl="0" w:tplc="9EBC3FEC">
+    <w:nsid w:val="232E5F49"/>
+    <w:multiLevelType w:val="multilevel"/>
+    <w:tmpl w:val="95E61EE4"/>
+    <w:lvl w:ilvl="0">
       <w:start w:val="1"/>
       <w:numFmt w:val="lowerRoman"/>
       <w:pStyle w:val="Titre3"/>
@@ -1430,7 +1765,125 @@
         <w:ind w:left="720" w:hanging="360"/>
       </w:pPr>
     </w:lvl>
-    <w:lvl w:ilvl="1" w:tplc="040C0019" w:tentative="1">
+    <w:lvl w:ilvl="1">
+      <w:start w:val="1"/>
+      <w:numFmt w:val="none"/>
+      <w:suff w:val="nothing"/>
+      <w:lvlText w:val=""/>
+      <w:lvlJc w:val="left"/>
+      <w:pPr>
+        <w:tabs>
+          <w:tab w:val="num" w:pos="576"/>
+        </w:tabs>
+        <w:ind w:left="576" w:hanging="576"/>
+      </w:pPr>
+    </w:lvl>
+    <w:lvl w:ilvl="2">
+      <w:start w:val="1"/>
+      <w:numFmt w:val="none"/>
+      <w:suff w:val="nothing"/>
+      <w:lvlText w:val=""/>
+      <w:lvlJc w:val="left"/>
+      <w:pPr>
+        <w:tabs>
+          <w:tab w:val="num" w:pos="720"/>
+        </w:tabs>
+        <w:ind w:left="720" w:hanging="720"/>
+      </w:pPr>
+    </w:lvl>
+    <w:lvl w:ilvl="3">
+      <w:start w:val="1"/>
+      <w:numFmt w:val="none"/>
+      <w:suff w:val="nothing"/>
+      <w:lvlText w:val=""/>
+      <w:lvlJc w:val="left"/>
+      <w:pPr>
+        <w:tabs>
+          <w:tab w:val="num" w:pos="864"/>
+        </w:tabs>
+        <w:ind w:left="864" w:hanging="864"/>
+      </w:pPr>
+    </w:lvl>
+    <w:lvl w:ilvl="4">
+      <w:start w:val="1"/>
+      <w:numFmt w:val="none"/>
+      <w:suff w:val="nothing"/>
+      <w:lvlText w:val=""/>
+      <w:lvlJc w:val="left"/>
+      <w:pPr>
+        <w:tabs>
+          <w:tab w:val="num" w:pos="1008"/>
+        </w:tabs>
+        <w:ind w:left="1008" w:hanging="1008"/>
+      </w:pPr>
+    </w:lvl>
+    <w:lvl w:ilvl="5">
+      <w:start w:val="1"/>
+      <w:numFmt w:val="none"/>
+      <w:suff w:val="nothing"/>
+      <w:lvlText w:val=""/>
+      <w:lvlJc w:val="left"/>
+      <w:pPr>
+        <w:tabs>
+          <w:tab w:val="num" w:pos="1152"/>
+        </w:tabs>
+        <w:ind w:left="1152" w:hanging="1152"/>
+      </w:pPr>
+    </w:lvl>
+    <w:lvl w:ilvl="6">
+      <w:start w:val="1"/>
+      <w:numFmt w:val="none"/>
+      <w:suff w:val="nothing"/>
+      <w:lvlText w:val=""/>
+      <w:lvlJc w:val="left"/>
+      <w:pPr>
+        <w:tabs>
+          <w:tab w:val="num" w:pos="1296"/>
+        </w:tabs>
+        <w:ind w:left="1296" w:hanging="1296"/>
+      </w:pPr>
+    </w:lvl>
+    <w:lvl w:ilvl="7">
+      <w:start w:val="1"/>
+      <w:numFmt w:val="none"/>
+      <w:suff w:val="nothing"/>
+      <w:lvlText w:val=""/>
+      <w:lvlJc w:val="left"/>
+      <w:pPr>
+        <w:tabs>
+          <w:tab w:val="num" w:pos="1440"/>
+        </w:tabs>
+        <w:ind w:left="1440" w:hanging="1440"/>
+      </w:pPr>
+    </w:lvl>
+    <w:lvl w:ilvl="8">
+      <w:start w:val="1"/>
+      <w:numFmt w:val="none"/>
+      <w:suff w:val="nothing"/>
+      <w:lvlText w:val=""/>
+      <w:lvlJc w:val="left"/>
+      <w:pPr>
+        <w:tabs>
+          <w:tab w:val="num" w:pos="1584"/>
+        </w:tabs>
+        <w:ind w:left="1584" w:hanging="1584"/>
+      </w:pPr>
+    </w:lvl>
+  </w:abstractNum>
+  <w:abstractNum w:abstractNumId="1" w15:restartNumberingAfterBreak="0">
+    <w:nsid w:val="44010A96"/>
+    <w:multiLevelType w:val="multilevel"/>
+    <w:tmpl w:val="9E989EBC"/>
+    <w:lvl w:ilvl="0">
+      <w:start w:val="1"/>
+      <w:numFmt w:val="upperRoman"/>
+      <w:lvlText w:val="%1."/>
+      <w:lvlJc w:val="right"/>
+      <w:pPr>
+        <w:ind w:left="720" w:hanging="360"/>
+      </w:pPr>
+    </w:lvl>
+    <w:lvl w:ilvl="1">
       <w:start w:val="1"/>
       <w:numFmt w:val="lowerLetter"/>
       <w:lvlText w:val="%2."/>
@@ -1439,7 +1892,7 @@
         <w:ind w:left="1440" w:hanging="360"/>
       </w:pPr>
     </w:lvl>
-    <w:lvl w:ilvl="2" w:tplc="040C001B" w:tentative="1">
+    <w:lvl w:ilvl="2">
       <w:start w:val="1"/>
       <w:numFmt w:val="lowerRoman"/>
       <w:lvlText w:val="%3."/>
@@ -1448,7 +1901,7 @@
         <w:ind w:left="2160" w:hanging="180"/>
       </w:pPr>
     </w:lvl>
-    <w:lvl w:ilvl="3" w:tplc="040C000F" w:tentative="1">
+    <w:lvl w:ilvl="3">
       <w:start w:val="1"/>
       <w:numFmt w:val="decimal"/>
       <w:lvlText w:val="%4."/>
@@ -1457,7 +1910,7 @@
         <w:ind w:left="2880" w:hanging="360"/>
       </w:pPr>
     </w:lvl>
-    <w:lvl w:ilvl="4" w:tplc="040C0019" w:tentative="1">
+    <w:lvl w:ilvl="4">
       <w:start w:val="1"/>
       <w:numFmt w:val="lowerLetter"/>
       <w:lvlText w:val="%5."/>
@@ -1466,7 +1919,7 @@
         <w:ind w:left="3600" w:hanging="360"/>
       </w:pPr>
     </w:lvl>
-    <w:lvl w:ilvl="5" w:tplc="040C001B" w:tentative="1">
+    <w:lvl w:ilvl="5">
       <w:start w:val="1"/>
       <w:numFmt w:val="lowerRoman"/>
       <w:lvlText w:val="%6."/>
@@ -1475,7 +1928,7 @@
         <w:ind w:left="4320" w:hanging="180"/>
       </w:pPr>
     </w:lvl>
-    <w:lvl w:ilvl="6" w:tplc="040C000F" w:tentative="1">
+    <w:lvl w:ilvl="6">
       <w:start w:val="1"/>
       <w:numFmt w:val="decimal"/>
       <w:lvlText w:val="%7."/>
@@ -1484,7 +1937,7 @@
         <w:ind w:left="5040" w:hanging="360"/>
       </w:pPr>
     </w:lvl>
-    <w:lvl w:ilvl="7" w:tplc="040C0019" w:tentative="1">
+    <w:lvl w:ilvl="7">
       <w:start w:val="1"/>
       <w:numFmt w:val="lowerLetter"/>
       <w:lvlText w:val="%8."/>
@@ -1493,7 +1946,7 @@
         <w:ind w:left="5760" w:hanging="360"/>
       </w:pPr>
     </w:lvl>
-    <w:lvl w:ilvl="8" w:tplc="040C001B" w:tentative="1">
+    <w:lvl w:ilvl="8">
       <w:start w:val="1"/>
       <w:numFmt w:val="lowerRoman"/>
       <w:lvlText w:val="%9."/>
@@ -1503,21 +1956,20 @@
       </w:pPr>
     </w:lvl>
   </w:abstractNum>
-  <w:abstractNum w:abstractNumId="1" w15:restartNumberingAfterBreak="0">
-    <w:nsid w:val="662C7902"/>
-    <w:multiLevelType w:val="hybridMultilevel"/>
-    <w:tmpl w:val="1CBA6F50"/>
-    <w:lvl w:ilvl="0" w:tplc="24868DF0">
+  <w:abstractNum w:abstractNumId="2" w15:restartNumberingAfterBreak="0">
+    <w:nsid w:val="782F65EF"/>
+    <w:multiLevelType w:val="multilevel"/>
+    <w:tmpl w:val="9E989EBC"/>
+    <w:lvl w:ilvl="0">
       <w:start w:val="1"/>
-      <w:numFmt w:val="decimal"/>
-      <w:pStyle w:val="Titre2"/>
+      <w:numFmt w:val="upperRoman"/>
       <w:lvlText w:val="%1."/>
-      <w:lvlJc w:val="left"/>
+      <w:lvlJc w:val="right"/>
       <w:pPr>
         <w:ind w:left="720" w:hanging="360"/>
       </w:pPr>
     </w:lvl>
-    <w:lvl w:ilvl="1" w:tplc="040C0019" w:tentative="1">
+    <w:lvl w:ilvl="1">
       <w:start w:val="1"/>
       <w:numFmt w:val="lowerLetter"/>
       <w:lvlText w:val="%2."/>
@@ -1526,7 +1978,7 @@
         <w:ind w:left="1440" w:hanging="360"/>
       </w:pPr>
     </w:lvl>
-    <w:lvl w:ilvl="2" w:tplc="040C001B" w:tentative="1">
+    <w:lvl w:ilvl="2">
       <w:start w:val="1"/>
       <w:numFmt w:val="lowerRoman"/>
       <w:lvlText w:val="%3."/>
@@ -1535,7 +1987,7 @@
         <w:ind w:left="2160" w:hanging="180"/>
       </w:pPr>
     </w:lvl>
-    <w:lvl w:ilvl="3" w:tplc="040C000F" w:tentative="1">
+    <w:lvl w:ilvl="3">
       <w:start w:val="1"/>
       <w:numFmt w:val="decimal"/>
       <w:lvlText w:val="%4."/>
@@ -1544,7 +1996,7 @@
         <w:ind w:left="2880" w:hanging="360"/>
       </w:pPr>
     </w:lvl>
-    <w:lvl w:ilvl="4" w:tplc="040C0019" w:tentative="1">
+    <w:lvl w:ilvl="4">
       <w:start w:val="1"/>
       <w:numFmt w:val="lowerLetter"/>
       <w:lvlText w:val="%5."/>
@@ -1553,7 +2005,7 @@
         <w:ind w:left="3600" w:hanging="360"/>
       </w:pPr>
     </w:lvl>
-    <w:lvl w:ilvl="5" w:tplc="040C001B" w:tentative="1">
+    <w:lvl w:ilvl="5">
       <w:start w:val="1"/>
       <w:numFmt w:val="lowerRoman"/>
       <w:lvlText w:val="%6."/>
@@ -1562,7 +2014,7 @@
         <w:ind w:left="4320" w:hanging="180"/>
       </w:pPr>
     </w:lvl>
-    <w:lvl w:ilvl="6" w:tplc="040C000F" w:tentative="1">
+    <w:lvl w:ilvl="6">
       <w:start w:val="1"/>
       <w:numFmt w:val="decimal"/>
       <w:lvlText w:val="%7."/>
@@ -1571,7 +2023,7 @@
         <w:ind w:left="5040" w:hanging="360"/>
       </w:pPr>
     </w:lvl>
-    <w:lvl w:ilvl="7" w:tplc="040C0019" w:tentative="1">
+    <w:lvl w:ilvl="7">
       <w:start w:val="1"/>
       <w:numFmt w:val="lowerLetter"/>
       <w:lvlText w:val="%8."/>
@@ -1580,7 +2032,7 @@
         <w:ind w:left="5760" w:hanging="360"/>
       </w:pPr>
     </w:lvl>
-    <w:lvl w:ilvl="8" w:tplc="040C001B" w:tentative="1">
+    <w:lvl w:ilvl="8">
       <w:start w:val="1"/>
       <w:numFmt w:val="lowerRoman"/>
       <w:lvlText w:val="%9."/>
@@ -1590,101 +2042,14 @@
       </w:pPr>
     </w:lvl>
   </w:abstractNum>
-  <w:abstractNum w:abstractNumId="2" w15:restartNumberingAfterBreak="0">
-    <w:nsid w:val="7CFA5726"/>
-    <w:multiLevelType w:val="hybridMultilevel"/>
-    <w:tmpl w:val="46B4B3EA"/>
-    <w:lvl w:ilvl="0" w:tplc="E5A69CC0">
-      <w:start w:val="1"/>
-      <w:numFmt w:val="upperRoman"/>
-      <w:pStyle w:val="Titre1"/>
-      <w:lvlText w:val="%1."/>
-      <w:lvlJc w:val="right"/>
-      <w:pPr>
-        <w:ind w:left="720" w:hanging="360"/>
-      </w:pPr>
-    </w:lvl>
-    <w:lvl w:ilvl="1" w:tplc="040C0019" w:tentative="1">
-      <w:start w:val="1"/>
-      <w:numFmt w:val="lowerLetter"/>
-      <w:lvlText w:val="%2."/>
-      <w:lvlJc w:val="left"/>
-      <w:pPr>
-        <w:ind w:left="1440" w:hanging="360"/>
-      </w:pPr>
-    </w:lvl>
-    <w:lvl w:ilvl="2" w:tplc="040C001B" w:tentative="1">
-      <w:start w:val="1"/>
-      <w:numFmt w:val="lowerRoman"/>
-      <w:lvlText w:val="%3."/>
-      <w:lvlJc w:val="right"/>
-      <w:pPr>
-        <w:ind w:left="2160" w:hanging="180"/>
-      </w:pPr>
-    </w:lvl>
-    <w:lvl w:ilvl="3" w:tplc="040C000F" w:tentative="1">
-      <w:start w:val="1"/>
-      <w:numFmt w:val="decimal"/>
-      <w:lvlText w:val="%4."/>
-      <w:lvlJc w:val="left"/>
-      <w:pPr>
-        <w:ind w:left="2880" w:hanging="360"/>
-      </w:pPr>
-    </w:lvl>
-    <w:lvl w:ilvl="4" w:tplc="040C0019" w:tentative="1">
-      <w:start w:val="1"/>
-      <w:numFmt w:val="lowerLetter"/>
-      <w:lvlText w:val="%5."/>
-      <w:lvlJc w:val="left"/>
-      <w:pPr>
-        <w:ind w:left="3600" w:hanging="360"/>
-      </w:pPr>
-    </w:lvl>
-    <w:lvl w:ilvl="5" w:tplc="040C001B" w:tentative="1">
-      <w:start w:val="1"/>
-      <w:numFmt w:val="lowerRoman"/>
-      <w:lvlText w:val="%6."/>
-      <w:lvlJc w:val="right"/>
-      <w:pPr>
-        <w:ind w:left="4320" w:hanging="180"/>
-      </w:pPr>
-    </w:lvl>
-    <w:lvl w:ilvl="6" w:tplc="040C000F" w:tentative="1">
-      <w:start w:val="1"/>
-      <w:numFmt w:val="decimal"/>
-      <w:lvlText w:val="%7."/>
-      <w:lvlJc w:val="left"/>
-      <w:pPr>
-        <w:ind w:left="5040" w:hanging="360"/>
-      </w:pPr>
-    </w:lvl>
-    <w:lvl w:ilvl="7" w:tplc="040C0019" w:tentative="1">
-      <w:start w:val="1"/>
-      <w:numFmt w:val="lowerLetter"/>
-      <w:lvlText w:val="%8."/>
-      <w:lvlJc w:val="left"/>
-      <w:pPr>
-        <w:ind w:left="5760" w:hanging="360"/>
-      </w:pPr>
-    </w:lvl>
-    <w:lvl w:ilvl="8" w:tplc="040C001B" w:tentative="1">
-      <w:start w:val="1"/>
-      <w:numFmt w:val="lowerRoman"/>
-      <w:lvlText w:val="%9."/>
-      <w:lvlJc w:val="right"/>
-      <w:pPr>
-        <w:ind w:left="6480" w:hanging="180"/>
-      </w:pPr>
-    </w:lvl>
-  </w:abstractNum>
   <w:num w:numId="1">
-    <w:abstractNumId w:val="2"/>
+    <w:abstractNumId w:val="0"/>
   </w:num>
   <w:num w:numId="2">
     <w:abstractNumId w:val="1"/>
   </w:num>
   <w:num w:numId="3">
-    <w:abstractNumId w:val="0"/>
+    <w:abstractNumId w:val="2"/>
   </w:num>
 </w:numbering>
 </file>
@@ -1700,11 +2065,7 @@
         <w:lang w:val="fr-FR" w:eastAsia="en-US" w:bidi="ar-SA"/>
       </w:rPr>
     </w:rPrDefault>
-    <w:pPrDefault>
-      <w:pPr>
-        <w:spacing w:after="160" w:line="259" w:lineRule="auto"/>
-      </w:pPr>
-    </w:pPrDefault>
+    <w:pPrDefault/>
   </w:docDefaults>
   <w:latentStyles w:defLockedState="0" w:defUIPriority="99" w:defSemiHidden="0" w:defUnhideWhenUsed="0" w:defQFormat="0" w:count="375">
     <w:lsdException w:name="Normal" w:uiPriority="0" w:qFormat="1"/>
@@ -2086,6 +2447,9 @@
   <w:style w:type="paragraph" w:default="1" w:styleId="Normal">
     <w:name w:val="Normal"/>
     <w:qFormat/>
+    <w:pPr>
+      <w:spacing w:after="160" w:line="259" w:lineRule="auto"/>
+    </w:pPr>
   </w:style>
   <w:style w:type="paragraph" w:styleId="Titre1">
     <w:name w:val="heading 1"/>
@@ -2098,13 +2462,11 @@
     <w:pPr>
       <w:keepNext/>
       <w:keepLines/>
-      <w:numPr>
-        <w:numId w:val="1"/>
-      </w:numPr>
       <w:pBdr>
         <w:bottom w:val="single" w:sz="4" w:space="1" w:color="FF6600"/>
       </w:pBdr>
       <w:spacing w:before="240" w:after="0"/>
+      <w:ind w:left="720" w:hanging="360"/>
       <w:outlineLvl w:val="0"/>
     </w:pPr>
     <w:rPr>
@@ -2127,10 +2489,8 @@
     <w:pPr>
       <w:keepNext/>
       <w:keepLines/>
-      <w:numPr>
-        <w:numId w:val="2"/>
-      </w:numPr>
       <w:spacing w:before="40" w:after="0"/>
+      <w:ind w:left="720" w:hanging="360"/>
       <w:outlineLvl w:val="1"/>
     </w:pPr>
     <w:rPr>
@@ -2154,10 +2514,10 @@
       <w:keepNext/>
       <w:keepLines/>
       <w:numPr>
-        <w:numId w:val="3"/>
+        <w:numId w:val="1"/>
       </w:numPr>
       <w:spacing w:before="40" w:after="0"/>
-      <w:ind w:left="1776"/>
+      <w:ind w:left="1776" w:firstLine="0"/>
       <w:outlineLvl w:val="2"/>
     </w:pPr>
     <w:rPr>
@@ -2194,25 +2554,12 @@
     <w:semiHidden/>
     <w:unhideWhenUsed/>
   </w:style>
-  <w:style w:type="paragraph" w:styleId="Sansinterligne">
-    <w:name w:val="No Spacing"/>
-    <w:link w:val="SansinterligneCar"/>
-    <w:uiPriority w:val="1"/>
-    <w:qFormat/>
-    <w:rsid w:val="007647BB"/>
-    <w:pPr>
-      <w:spacing w:after="0" w:line="240" w:lineRule="auto"/>
-    </w:pPr>
-    <w:rPr>
-      <w:rFonts w:eastAsiaTheme="minorEastAsia"/>
-      <w:lang w:eastAsia="fr-FR"/>
-    </w:rPr>
-  </w:style>
   <w:style w:type="character" w:customStyle="1" w:styleId="SansinterligneCar">
     <w:name w:val="Sans interligne Car"/>
     <w:basedOn w:val="Policepardfaut"/>
     <w:link w:val="Sansinterligne"/>
     <w:uiPriority w:val="1"/>
+    <w:qFormat/>
     <w:rsid w:val="007647BB"/>
     <w:rPr>
       <w:rFonts w:eastAsiaTheme="minorEastAsia"/>
@@ -2224,6 +2571,7 @@
     <w:basedOn w:val="Policepardfaut"/>
     <w:link w:val="Titre1"/>
     <w:uiPriority w:val="9"/>
+    <w:qFormat/>
     <w:rsid w:val="006E6846"/>
     <w:rPr>
       <w:rFonts w:asciiTheme="majorHAnsi" w:eastAsiaTheme="majorEastAsia" w:hAnsiTheme="majorHAnsi" w:cstheme="majorBidi"/>
@@ -2231,6 +2579,157 @@
       <w:color w:val="FF6600"/>
       <w:sz w:val="40"/>
       <w:szCs w:val="32"/>
+    </w:rPr>
+  </w:style>
+  <w:style w:type="character" w:customStyle="1" w:styleId="En-tteCar">
+    <w:name w:val="En-tête Car"/>
+    <w:basedOn w:val="Policepardfaut"/>
+    <w:uiPriority w:val="99"/>
+    <w:qFormat/>
+    <w:rsid w:val="007647BB"/>
+  </w:style>
+  <w:style w:type="character" w:customStyle="1" w:styleId="PieddepageCar">
+    <w:name w:val="Pied de page Car"/>
+    <w:basedOn w:val="Policepardfaut"/>
+    <w:link w:val="Pieddepage"/>
+    <w:uiPriority w:val="99"/>
+    <w:qFormat/>
+    <w:rsid w:val="007647BB"/>
+  </w:style>
+  <w:style w:type="character" w:customStyle="1" w:styleId="Titre2Car">
+    <w:name w:val="Titre 2 Car"/>
+    <w:basedOn w:val="Policepardfaut"/>
+    <w:link w:val="Titre2"/>
+    <w:uiPriority w:val="9"/>
+    <w:qFormat/>
+    <w:rsid w:val="006E6846"/>
+    <w:rPr>
+      <w:rFonts w:asciiTheme="majorHAnsi" w:eastAsiaTheme="majorEastAsia" w:hAnsiTheme="majorHAnsi" w:cstheme="majorBidi"/>
+      <w:b/>
+      <w:color w:val="FF6600"/>
+      <w:sz w:val="26"/>
+      <w:szCs w:val="26"/>
+    </w:rPr>
+  </w:style>
+  <w:style w:type="character" w:customStyle="1" w:styleId="Titre3Car">
+    <w:name w:val="Titre 3 Car"/>
+    <w:basedOn w:val="Policepardfaut"/>
+    <w:link w:val="Titre3"/>
+    <w:uiPriority w:val="9"/>
+    <w:qFormat/>
+    <w:rsid w:val="006E6846"/>
+    <w:rPr>
+      <w:rFonts w:asciiTheme="majorHAnsi" w:eastAsiaTheme="majorEastAsia" w:hAnsiTheme="majorHAnsi" w:cstheme="majorBidi"/>
+      <w:color w:val="FF6600"/>
+      <w:sz w:val="24"/>
+      <w:szCs w:val="24"/>
+    </w:rPr>
+  </w:style>
+  <w:style w:type="character" w:customStyle="1" w:styleId="LienInternet">
+    <w:name w:val="Lien Internet"/>
+    <w:basedOn w:val="Policepardfaut"/>
+    <w:uiPriority w:val="99"/>
+    <w:unhideWhenUsed/>
+    <w:rsid w:val="006E6846"/>
+    <w:rPr>
+      <w:color w:val="0563C1" w:themeColor="hyperlink"/>
+      <w:u w:val="single"/>
+    </w:rPr>
+  </w:style>
+  <w:style w:type="character" w:customStyle="1" w:styleId="TitreCar">
+    <w:name w:val="Titre Car"/>
+    <w:basedOn w:val="Policepardfaut"/>
+    <w:link w:val="Titre"/>
+    <w:uiPriority w:val="10"/>
+    <w:qFormat/>
+    <w:rsid w:val="001A0965"/>
+    <w:rPr>
+      <w:rFonts w:asciiTheme="majorHAnsi" w:eastAsiaTheme="majorEastAsia" w:hAnsiTheme="majorHAnsi" w:cstheme="majorBidi"/>
+      <w:spacing w:val="-10"/>
+      <w:sz w:val="72"/>
+      <w:szCs w:val="56"/>
+    </w:rPr>
+  </w:style>
+  <w:style w:type="character" w:customStyle="1" w:styleId="Sautdindex">
+    <w:name w:val="Saut d'index"/>
+    <w:qFormat/>
+  </w:style>
+  <w:style w:type="paragraph" w:styleId="Titre">
+    <w:name w:val="Title"/>
+    <w:basedOn w:val="Normal"/>
+    <w:next w:val="Corpsdetexte"/>
+    <w:link w:val="TitreCar"/>
+    <w:uiPriority w:val="10"/>
+    <w:qFormat/>
+    <w:rsid w:val="001A0965"/>
+    <w:pPr>
+      <w:pBdr>
+        <w:bottom w:val="single" w:sz="4" w:space="1" w:color="000001"/>
+      </w:pBdr>
+      <w:spacing w:after="0" w:line="240" w:lineRule="auto"/>
+      <w:contextualSpacing/>
+      <w:jc w:val="center"/>
+    </w:pPr>
+    <w:rPr>
+      <w:rFonts w:asciiTheme="majorHAnsi" w:eastAsiaTheme="majorEastAsia" w:hAnsiTheme="majorHAnsi" w:cstheme="majorBidi"/>
+      <w:spacing w:val="-10"/>
+      <w:sz w:val="72"/>
+      <w:szCs w:val="56"/>
+    </w:rPr>
+  </w:style>
+  <w:style w:type="paragraph" w:styleId="Corpsdetexte">
+    <w:name w:val="Body Text"/>
+    <w:basedOn w:val="Normal"/>
+    <w:pPr>
+      <w:spacing w:after="140" w:line="288" w:lineRule="auto"/>
+    </w:pPr>
+  </w:style>
+  <w:style w:type="paragraph" w:styleId="Liste">
+    <w:name w:val="List"/>
+    <w:basedOn w:val="Corpsdetexte"/>
+    <w:rPr>
+      <w:rFonts w:cs="FreeSans"/>
+    </w:rPr>
+  </w:style>
+  <w:style w:type="paragraph" w:styleId="Lgende">
+    <w:name w:val="caption"/>
+    <w:basedOn w:val="Normal"/>
+    <w:next w:val="Normal"/>
+    <w:uiPriority w:val="35"/>
+    <w:unhideWhenUsed/>
+    <w:qFormat/>
+    <w:rsid w:val="006E2D29"/>
+    <w:pPr>
+      <w:spacing w:after="200" w:line="240" w:lineRule="auto"/>
+    </w:pPr>
+    <w:rPr>
+      <w:i/>
+      <w:iCs/>
+      <w:color w:val="44546A" w:themeColor="text2"/>
+      <w:sz w:val="18"/>
+      <w:szCs w:val="18"/>
+    </w:rPr>
+  </w:style>
+  <w:style w:type="paragraph" w:customStyle="1" w:styleId="Index">
+    <w:name w:val="Index"/>
+    <w:basedOn w:val="Normal"/>
+    <w:qFormat/>
+    <w:pPr>
+      <w:suppressLineNumbers/>
+    </w:pPr>
+    <w:rPr>
+      <w:rFonts w:cs="FreeSans"/>
+    </w:rPr>
+  </w:style>
+  <w:style w:type="paragraph" w:styleId="Sansinterligne">
+    <w:name w:val="No Spacing"/>
+    <w:link w:val="SansinterligneCar"/>
+    <w:uiPriority w:val="1"/>
+    <w:qFormat/>
+    <w:rsid w:val="007647BB"/>
+    <w:rPr>
+      <w:rFonts w:ascii="Calibri" w:eastAsiaTheme="minorEastAsia" w:hAnsi="Calibri"/>
+      <w:lang w:eastAsia="fr-FR"/>
     </w:rPr>
   </w:style>
   <w:style w:type="paragraph" w:styleId="En-ttedetabledesmatires">
@@ -2242,7 +2741,7 @@
     <w:qFormat/>
     <w:rsid w:val="007647BB"/>
     <w:pPr>
-      <w:outlineLvl w:val="9"/>
+      <w:ind w:left="0" w:firstLine="0"/>
     </w:pPr>
     <w:rPr>
       <w:lang w:eastAsia="fr-FR"/>
@@ -2251,7 +2750,6 @@
   <w:style w:type="paragraph" w:styleId="En-tte">
     <w:name w:val="header"/>
     <w:basedOn w:val="Normal"/>
-    <w:link w:val="En-tteCar"/>
     <w:uiPriority w:val="99"/>
     <w:unhideWhenUsed/>
     <w:rsid w:val="007647BB"/>
@@ -2262,13 +2760,6 @@
       </w:tabs>
       <w:spacing w:after="0" w:line="240" w:lineRule="auto"/>
     </w:pPr>
-  </w:style>
-  <w:style w:type="character" w:customStyle="1" w:styleId="En-tteCar">
-    <w:name w:val="En-tête Car"/>
-    <w:basedOn w:val="Policepardfaut"/>
-    <w:link w:val="En-tte"/>
-    <w:uiPriority w:val="99"/>
-    <w:rsid w:val="007647BB"/>
   </w:style>
   <w:style w:type="paragraph" w:styleId="Pieddepage">
     <w:name w:val="footer"/>
@@ -2284,40 +2775,6 @@
       </w:tabs>
       <w:spacing w:after="0" w:line="240" w:lineRule="auto"/>
     </w:pPr>
-  </w:style>
-  <w:style w:type="character" w:customStyle="1" w:styleId="PieddepageCar">
-    <w:name w:val="Pied de page Car"/>
-    <w:basedOn w:val="Policepardfaut"/>
-    <w:link w:val="Pieddepage"/>
-    <w:uiPriority w:val="99"/>
-    <w:rsid w:val="007647BB"/>
-  </w:style>
-  <w:style w:type="character" w:customStyle="1" w:styleId="Titre2Car">
-    <w:name w:val="Titre 2 Car"/>
-    <w:basedOn w:val="Policepardfaut"/>
-    <w:link w:val="Titre2"/>
-    <w:uiPriority w:val="9"/>
-    <w:rsid w:val="006E6846"/>
-    <w:rPr>
-      <w:rFonts w:asciiTheme="majorHAnsi" w:eastAsiaTheme="majorEastAsia" w:hAnsiTheme="majorHAnsi" w:cstheme="majorBidi"/>
-      <w:b/>
-      <w:color w:val="FF6600"/>
-      <w:sz w:val="26"/>
-      <w:szCs w:val="26"/>
-    </w:rPr>
-  </w:style>
-  <w:style w:type="character" w:customStyle="1" w:styleId="Titre3Car">
-    <w:name w:val="Titre 3 Car"/>
-    <w:basedOn w:val="Policepardfaut"/>
-    <w:link w:val="Titre3"/>
-    <w:uiPriority w:val="9"/>
-    <w:rsid w:val="006E6846"/>
-    <w:rPr>
-      <w:rFonts w:asciiTheme="majorHAnsi" w:eastAsiaTheme="majorEastAsia" w:hAnsiTheme="majorHAnsi" w:cstheme="majorBidi"/>
-      <w:color w:val="FF6600"/>
-      <w:sz w:val="24"/>
-      <w:szCs w:val="24"/>
-    </w:rPr>
   </w:style>
   <w:style w:type="paragraph" w:styleId="TM1">
     <w:name w:val="toc 1"/>
@@ -2357,72 +2814,20 @@
       <w:ind w:left="440"/>
     </w:pPr>
   </w:style>
+  <w:style w:type="paragraph" w:customStyle="1" w:styleId="Contenudecadre">
+    <w:name w:val="Contenu de cadre"/>
+    <w:basedOn w:val="Normal"/>
+    <w:qFormat/>
+  </w:style>
   <w:style w:type="character" w:styleId="Lienhypertexte">
     <w:name w:val="Hyperlink"/>
     <w:basedOn w:val="Policepardfaut"/>
     <w:uiPriority w:val="99"/>
     <w:unhideWhenUsed/>
-    <w:rsid w:val="006E6846"/>
+    <w:rsid w:val="00A87FC1"/>
     <w:rPr>
       <w:color w:val="0563C1" w:themeColor="hyperlink"/>
       <w:u w:val="single"/>
-    </w:rPr>
-  </w:style>
-  <w:style w:type="paragraph" w:styleId="Titre">
-    <w:name w:val="Title"/>
-    <w:basedOn w:val="Normal"/>
-    <w:next w:val="Normal"/>
-    <w:link w:val="TitreCar"/>
-    <w:uiPriority w:val="10"/>
-    <w:qFormat/>
-    <w:rsid w:val="001A0965"/>
-    <w:pPr>
-      <w:pBdr>
-        <w:bottom w:val="single" w:sz="4" w:space="1" w:color="000000" w:themeColor="text1"/>
-      </w:pBdr>
-      <w:spacing w:after="0" w:line="240" w:lineRule="auto"/>
-      <w:contextualSpacing/>
-      <w:jc w:val="center"/>
-    </w:pPr>
-    <w:rPr>
-      <w:rFonts w:asciiTheme="majorHAnsi" w:eastAsiaTheme="majorEastAsia" w:hAnsiTheme="majorHAnsi" w:cstheme="majorBidi"/>
-      <w:spacing w:val="-10"/>
-      <w:kern w:val="28"/>
-      <w:sz w:val="72"/>
-      <w:szCs w:val="56"/>
-    </w:rPr>
-  </w:style>
-  <w:style w:type="character" w:customStyle="1" w:styleId="TitreCar">
-    <w:name w:val="Titre Car"/>
-    <w:basedOn w:val="Policepardfaut"/>
-    <w:link w:val="Titre"/>
-    <w:uiPriority w:val="10"/>
-    <w:rsid w:val="001A0965"/>
-    <w:rPr>
-      <w:rFonts w:asciiTheme="majorHAnsi" w:eastAsiaTheme="majorEastAsia" w:hAnsiTheme="majorHAnsi" w:cstheme="majorBidi"/>
-      <w:spacing w:val="-10"/>
-      <w:kern w:val="28"/>
-      <w:sz w:val="72"/>
-      <w:szCs w:val="56"/>
-    </w:rPr>
-  </w:style>
-  <w:style w:type="paragraph" w:styleId="Lgende">
-    <w:name w:val="caption"/>
-    <w:basedOn w:val="Normal"/>
-    <w:next w:val="Normal"/>
-    <w:uiPriority w:val="35"/>
-    <w:unhideWhenUsed/>
-    <w:qFormat/>
-    <w:rsid w:val="006E2D29"/>
-    <w:pPr>
-      <w:spacing w:after="200" w:line="240" w:lineRule="auto"/>
-    </w:pPr>
-    <w:rPr>
-      <w:i/>
-      <w:iCs/>
-      <w:color w:val="44546A" w:themeColor="text2"/>
-      <w:sz w:val="18"/>
-      <w:szCs w:val="18"/>
     </w:rPr>
   </w:style>
 </w:styles>
@@ -2728,7 +3133,7 @@
 </file>
 
 <file path=customXml/itemProps1.xml><?xml version="1.0" encoding="utf-8"?>
-<ds:datastoreItem xmlns:ds="http://schemas.openxmlformats.org/officeDocument/2006/customXml" ds:itemID="{10DC51B6-E503-4C25-B683-08D37B3664BD}">
+<ds:datastoreItem xmlns:ds="http://schemas.openxmlformats.org/officeDocument/2006/customXml" ds:itemID="{4A2E6121-CB55-4928-A638-F75047DB0427}">
   <ds:schemaRefs>
     <ds:schemaRef ds:uri="http://schemas.openxmlformats.org/officeDocument/2006/bibliography"/>
   </ds:schemaRefs>

</xml_diff>